<commit_message>
change all to .svg files
</commit_message>
<xml_diff>
--- a/Documents/מסמך עיצוב.docx
+++ b/Documents/מסמך עיצוב.docx
@@ -1355,7 +1355,6 @@
         <w:bidi/>
         <w:ind w:firstLine="720"/>
         <w:rPr>
-          <w:rFonts w:hint="cs"/>
           <w:rtl/>
         </w:rPr>
       </w:pPr>
@@ -1460,16 +1459,12 @@
       <w:pPr>
         <w:bidi/>
         <w:rPr>
-          <w:rFonts w:hint="cs"/>
-          <w:b/>
-          <w:rtl/>
-        </w:rPr>
-      </w:pPr>
-      <w:bookmarkStart w:id="0" w:name="_GoBack"/>
-      <w:bookmarkEnd w:id="0"/>
-      <w:r>
-        <w:rPr>
-          <w:rFonts w:hint="cs"/>
+          <w:b/>
+          <w:rtl/>
+        </w:rPr>
+      </w:pPr>
+      <w:r>
+        <w:rPr>
           <w:b/>
           <w:noProof/>
           <w:rtl/>
@@ -1477,9 +1472,9 @@
         </w:rPr>
         <w:drawing>
           <wp:inline distT="0" distB="0" distL="0" distR="0">
-            <wp:extent cx="5943600" cy="7492365"/>
+            <wp:extent cx="5944857" cy="7817567"/>
             <wp:effectExtent l="0" t="0" r="0" b="0"/>
-            <wp:docPr id="7" name="Graphic 7"/>
+            <wp:docPr id="9" name="Graphic 9"/>
             <wp:cNvGraphicFramePr>
               <a:graphicFrameLocks xmlns:a="http://schemas.openxmlformats.org/drawingml/2006/main" noChangeAspect="1"/>
             </wp:cNvGraphicFramePr>
@@ -1487,10 +1482,10 @@
               <a:graphicData uri="http://schemas.openxmlformats.org/drawingml/2006/picture">
                 <pic:pic xmlns:pic="http://schemas.openxmlformats.org/drawingml/2006/picture">
                   <pic:nvPicPr>
-                    <pic:cNvPr id="7" name="server + client scema-Page-1.svg"/>
+                    <pic:cNvPr id="9" name="server + client scema-Page-1 (3).svg"/>
                     <pic:cNvPicPr/>
                   </pic:nvPicPr>
-                  <pic:blipFill rotWithShape="1">
+                  <pic:blipFill>
                     <a:blip r:embed="rId8">
                       <a:extLst>
                         <a:ext uri="{28A0092B-C50C-407E-A947-70E740481C1C}">
@@ -1501,25 +1496,18 @@
                         </a:ext>
                       </a:extLst>
                     </a:blip>
-                    <a:srcRect t="4143"/>
-                    <a:stretch/>
+                    <a:stretch>
+                      <a:fillRect/>
+                    </a:stretch>
                   </pic:blipFill>
-                  <pic:spPr bwMode="auto">
+                  <pic:spPr>
                     <a:xfrm>
                       <a:off x="0" y="0"/>
-                      <a:ext cx="5943600" cy="7492365"/>
+                      <a:ext cx="5944857" cy="7817567"/>
                     </a:xfrm>
                     <a:prstGeom prst="rect">
                       <a:avLst/>
                     </a:prstGeom>
-                    <a:ln>
-                      <a:noFill/>
-                    </a:ln>
-                    <a:extLst>
-                      <a:ext uri="{53640926-AAD7-44D8-BBD7-CCE9431645EC}">
-                        <a14:shadowObscured xmlns:a14="http://schemas.microsoft.com/office/drawing/2010/main"/>
-                      </a:ext>
-                    </a:extLst>
                   </pic:spPr>
                 </pic:pic>
               </a:graphicData>
@@ -1530,6 +1518,21 @@
     </w:p>
     <w:p>
       <w:pPr>
+        <w:rPr>
+          <w:b/>
+          <w:rtl/>
+        </w:rPr>
+      </w:pPr>
+      <w:r>
+        <w:rPr>
+          <w:b/>
+          <w:rtl/>
+        </w:rPr>
+        <w:br w:type="page"/>
+      </w:r>
+    </w:p>
+    <w:p>
+      <w:pPr>
         <w:bidi/>
         <w:rPr>
           <w:b/>
@@ -1978,9 +1981,6 @@
       <w:pPr>
         <w:bidi/>
         <w:ind w:left="720"/>
-        <w:rPr>
-          <w:rFonts w:hint="cs"/>
-        </w:rPr>
       </w:pPr>
       <w:r>
         <w:t>Database</w:t>
@@ -2043,7 +2043,6 @@
         <w:bidi/>
         <w:ind w:left="720"/>
         <w:rPr>
-          <w:rFonts w:hint="cs"/>
           <w:rtl/>
         </w:rPr>
       </w:pPr>
@@ -2330,14 +2329,7 @@
           <w:rFonts w:hint="cs"/>
           <w:rtl/>
         </w:rPr>
-        <w:t xml:space="preserve">- </w:t>
-      </w:r>
-      <w:r>
-        <w:rPr>
-          <w:rFonts w:hint="cs"/>
-          <w:rtl/>
-        </w:rPr>
-        <w:t xml:space="preserve">שני </w:t>
+        <w:t xml:space="preserve">- שני </w:t>
       </w:r>
       <w:r>
         <w:rPr>
@@ -2358,7 +2350,6 @@
         <w:bidi/>
         <w:ind w:left="720"/>
         <w:rPr>
-          <w:rFonts w:hint="cs"/>
           <w:rtl/>
         </w:rPr>
       </w:pPr>
@@ -2370,14 +2361,7 @@
           <w:rFonts w:hint="cs"/>
           <w:rtl/>
         </w:rPr>
-        <w:t xml:space="preserve">: פונקציונליות ממסד הנתונים ששומר </w:t>
-      </w:r>
-      <w:r>
-        <w:rPr>
-          <w:rFonts w:hint="cs"/>
-          <w:rtl/>
-        </w:rPr>
-        <w:t xml:space="preserve">את רשומות </w:t>
+        <w:t xml:space="preserve">: פונקציונליות ממסד הנתונים ששומר את רשומות </w:t>
       </w:r>
       <w:proofErr w:type="gramStart"/>
       <w:r>
@@ -2419,7 +2403,6 @@
       <w:pPr>
         <w:bidi/>
         <w:rPr>
-          <w:rFonts w:hint="cs"/>
           <w:rtl/>
         </w:rPr>
       </w:pPr>
@@ -2457,7 +2440,6 @@
         <w:bidi/>
         <w:ind w:left="720"/>
         <w:rPr>
-          <w:rFonts w:hint="cs"/>
           <w:rtl/>
         </w:rPr>
       </w:pPr>
@@ -2472,21 +2454,7 @@
           <w:rFonts w:hint="cs"/>
           <w:rtl/>
         </w:rPr>
-        <w:t xml:space="preserve">- </w:t>
-      </w:r>
-      <w:r>
-        <w:rPr>
-          <w:rFonts w:hint="cs"/>
-          <w:rtl/>
-        </w:rPr>
-        <w:t>שלושה</w:t>
-      </w:r>
-      <w:r>
-        <w:rPr>
-          <w:rFonts w:hint="cs"/>
-          <w:rtl/>
-        </w:rPr>
-        <w:t xml:space="preserve"> </w:t>
+        <w:t xml:space="preserve">- שלושה </w:t>
       </w:r>
       <w:r>
         <w:rPr>
@@ -2499,14 +2467,7 @@
           <w:rFonts w:hint="cs"/>
           <w:rtl/>
         </w:rPr>
-        <w:t xml:space="preserve"> </w:t>
-      </w:r>
-      <w:r>
-        <w:rPr>
-          <w:rFonts w:hint="cs"/>
-          <w:rtl/>
-        </w:rPr>
-        <w:t>להתחברות, הרשמה ושחזור סיסמא.</w:t>
+        <w:t xml:space="preserve"> להתחברות, הרשמה ושחזור סיסמא.</w:t>
       </w:r>
     </w:p>
     <w:p>
@@ -2533,14 +2494,7 @@
           <w:rFonts w:hint="cs"/>
           <w:rtl/>
         </w:rPr>
-        <w:t xml:space="preserve">מכיל </w:t>
-      </w:r>
-      <w:r>
-        <w:rPr>
-          <w:rFonts w:hint="cs"/>
-          <w:rtl/>
-        </w:rPr>
-        <w:t xml:space="preserve"> את</w:t>
+        <w:t>מכיל  את</w:t>
       </w:r>
       <w:proofErr w:type="gramEnd"/>
       <w:r>
@@ -2612,7 +2566,6 @@
         <w:bidi/>
         <w:ind w:left="720"/>
         <w:rPr>
-          <w:rFonts w:hint="cs"/>
           <w:rtl/>
         </w:rPr>
       </w:pPr>
@@ -2953,9 +2906,9 @@
         </w:rPr>
         <w:drawing>
           <wp:inline distT="0" distB="0" distL="0" distR="0">
-            <wp:extent cx="5943600" cy="6067425"/>
+            <wp:extent cx="5943600" cy="6334125"/>
             <wp:effectExtent l="0" t="0" r="0" b="9525"/>
-            <wp:docPr id="6" name="Graphic 6"/>
+            <wp:docPr id="10" name="Graphic 10"/>
             <wp:cNvGraphicFramePr>
               <a:graphicFrameLocks xmlns:a="http://schemas.openxmlformats.org/drawingml/2006/main" noChangeAspect="1"/>
             </wp:cNvGraphicFramePr>
@@ -2963,10 +2916,10 @@
               <a:graphicData uri="http://schemas.openxmlformats.org/drawingml/2006/picture">
                 <pic:pic xmlns:pic="http://schemas.openxmlformats.org/drawingml/2006/picture">
                   <pic:nvPicPr>
-                    <pic:cNvPr id="6" name="server class diagram-URI.svg"/>
+                    <pic:cNvPr id="10" name="server class diagram-URI.svg"/>
                     <pic:cNvPicPr/>
                   </pic:nvPicPr>
-                  <pic:blipFill rotWithShape="1">
+                  <pic:blipFill>
                     <a:blip r:embed="rId10">
                       <a:extLst>
                         <a:ext uri="{28A0092B-C50C-407E-A947-70E740481C1C}">
@@ -2977,25 +2930,18 @@
                         </a:ext>
                       </a:extLst>
                     </a:blip>
-                    <a:srcRect t="4211"/>
-                    <a:stretch/>
+                    <a:stretch>
+                      <a:fillRect/>
+                    </a:stretch>
                   </pic:blipFill>
-                  <pic:spPr bwMode="auto">
+                  <pic:spPr>
                     <a:xfrm>
                       <a:off x="0" y="0"/>
-                      <a:ext cx="5943600" cy="6067425"/>
+                      <a:ext cx="5943600" cy="6334125"/>
                     </a:xfrm>
                     <a:prstGeom prst="rect">
                       <a:avLst/>
                     </a:prstGeom>
-                    <a:ln>
-                      <a:noFill/>
-                    </a:ln>
-                    <a:extLst>
-                      <a:ext uri="{53640926-AAD7-44D8-BBD7-CCE9431645EC}">
-                        <a14:shadowObscured xmlns:a14="http://schemas.microsoft.com/office/drawing/2010/main"/>
-                      </a:ext>
-                    </a:extLst>
                   </pic:spPr>
                 </pic:pic>
               </a:graphicData>
@@ -3216,7 +3162,6 @@
       <w:pPr>
         <w:bidi/>
         <w:rPr>
-          <w:rFonts w:hint="cs"/>
           <w:b/>
         </w:rPr>
       </w:pPr>
@@ -3288,6 +3233,7 @@
           <w:b/>
         </w:rPr>
       </w:pPr>
+      <w:bookmarkStart w:id="0" w:name="_GoBack"/>
       <w:r>
         <w:rPr>
           <w:b/>
@@ -3295,9 +3241,9 @@
         </w:rPr>
         <w:drawing>
           <wp:inline distT="0" distB="0" distL="0" distR="0">
-            <wp:extent cx="5943600" cy="7553960"/>
+            <wp:extent cx="5943600" cy="7782560"/>
             <wp:effectExtent l="0" t="0" r="0" b="8890"/>
-            <wp:docPr id="5" name="Graphic 5"/>
+            <wp:docPr id="11" name="Graphic 11"/>
             <wp:cNvGraphicFramePr>
               <a:graphicFrameLocks xmlns:a="http://schemas.openxmlformats.org/drawingml/2006/main" noChangeAspect="1"/>
             </wp:cNvGraphicFramePr>
@@ -3305,10 +3251,10 @@
               <a:graphicData uri="http://schemas.openxmlformats.org/drawingml/2006/picture">
                 <pic:pic xmlns:pic="http://schemas.openxmlformats.org/drawingml/2006/picture">
                   <pic:nvPicPr>
-                    <pic:cNvPr id="5" name="server class diagram-Request.svg"/>
+                    <pic:cNvPr id="11" name="server class diagram-Request.svg"/>
                     <pic:cNvPicPr/>
                   </pic:nvPicPr>
-                  <pic:blipFill rotWithShape="1">
+                  <pic:blipFill>
                     <a:blip r:embed="rId12">
                       <a:extLst>
                         <a:ext uri="{28A0092B-C50C-407E-A947-70E740481C1C}">
@@ -3319,25 +3265,18 @@
                         </a:ext>
                       </a:extLst>
                     </a:blip>
-                    <a:srcRect t="2937"/>
-                    <a:stretch/>
+                    <a:stretch>
+                      <a:fillRect/>
+                    </a:stretch>
                   </pic:blipFill>
-                  <pic:spPr bwMode="auto">
+                  <pic:spPr>
                     <a:xfrm>
                       <a:off x="0" y="0"/>
-                      <a:ext cx="5943600" cy="7553960"/>
+                      <a:ext cx="5943600" cy="7782560"/>
                     </a:xfrm>
                     <a:prstGeom prst="rect">
                       <a:avLst/>
                     </a:prstGeom>
-                    <a:ln>
-                      <a:noFill/>
-                    </a:ln>
-                    <a:extLst>
-                      <a:ext uri="{53640926-AAD7-44D8-BBD7-CCE9431645EC}">
-                        <a14:shadowObscured xmlns:a14="http://schemas.microsoft.com/office/drawing/2010/main"/>
-                      </a:ext>
-                    </a:extLst>
                   </pic:spPr>
                 </pic:pic>
               </a:graphicData>
@@ -3345,12 +3284,12 @@
           </wp:inline>
         </w:drawing>
       </w:r>
-    </w:p>
-    <w:p>
-      <w:pPr>
-        <w:bidi/>
-        <w:rPr>
-          <w:rFonts w:hint="cs"/>
+      <w:bookmarkEnd w:id="0"/>
+    </w:p>
+    <w:p>
+      <w:pPr>
+        <w:bidi/>
+        <w:rPr>
           <w:b/>
           <w:rtl/>
         </w:rPr>
@@ -3486,7 +3425,6 @@
       <w:pPr>
         <w:bidi/>
         <w:rPr>
-          <w:rFonts w:hint="cs"/>
           <w:b/>
           <w:rtl/>
         </w:rPr>
@@ -6527,6 +6465,7 @@
     <w:lsdException w:name="HTML Sample" w:semiHidden="1" w:unhideWhenUsed="1"/>
     <w:lsdException w:name="HTML Typewriter" w:semiHidden="1" w:unhideWhenUsed="1"/>
     <w:lsdException w:name="HTML Variable" w:semiHidden="1" w:unhideWhenUsed="1"/>
+    <w:lsdException w:name="Normal Table" w:semiHidden="1" w:unhideWhenUsed="1"/>
     <w:lsdException w:name="annotation subject" w:semiHidden="1" w:unhideWhenUsed="1"/>
     <w:lsdException w:name="No List" w:semiHidden="1" w:unhideWhenUsed="1"/>
     <w:lsdException w:name="Outline List 1" w:semiHidden="1" w:unhideWhenUsed="1"/>
@@ -6570,8 +6509,10 @@
     <w:lsdException w:name="Table Elegant" w:semiHidden="1" w:unhideWhenUsed="1"/>
     <w:lsdException w:name="Table Professional" w:semiHidden="1" w:unhideWhenUsed="1"/>
     <w:lsdException w:name="Table Subtle 1" w:semiHidden="1" w:unhideWhenUsed="1"/>
+    <w:lsdException w:name="Table Subtle 2" w:semiHidden="1" w:unhideWhenUsed="1"/>
     <w:lsdException w:name="Table Web 1" w:semiHidden="1" w:unhideWhenUsed="1"/>
     <w:lsdException w:name="Table Web 2" w:semiHidden="1" w:unhideWhenUsed="1"/>
+    <w:lsdException w:name="Table Web 3" w:semiHidden="1" w:unhideWhenUsed="1"/>
     <w:lsdException w:name="Balloon Text" w:semiHidden="1" w:unhideWhenUsed="1"/>
     <w:lsdException w:name="Table Grid" w:uiPriority="39"/>
     <w:lsdException w:name="Table Theme" w:semiHidden="1" w:unhideWhenUsed="1"/>

</xml_diff>

<commit_message>
add /delete to API documentation
</commit_message>
<xml_diff>
--- a/Documents/מסמך עיצוב.docx
+++ b/Documents/מסמך עיצוב.docx
@@ -1,12 +1,15 @@
 
 <file path=word/document.xml><?xml version="1.0" encoding="utf-8"?>
-<w:document xmlns:wpc="http://schemas.microsoft.com/office/word/2010/wordprocessingCanvas" xmlns:cx="http://schemas.microsoft.com/office/drawing/2014/chartex" xmlns:cx1="http://schemas.microsoft.com/office/drawing/2015/9/8/chartex" xmlns:cx2="http://schemas.microsoft.com/office/drawing/2015/10/21/chartex" xmlns:cx3="http://schemas.microsoft.com/office/drawing/2016/5/9/chartex" xmlns:cx4="http://schemas.microsoft.com/office/drawing/2016/5/10/chartex" xmlns:cx5="http://schemas.microsoft.com/office/drawing/2016/5/11/chartex" xmlns:cx6="http://schemas.microsoft.com/office/drawing/2016/5/12/chartex" xmlns:cx7="http://schemas.microsoft.com/office/drawing/2016/5/13/chartex" xmlns:cx8="http://schemas.microsoft.com/office/drawing/2016/5/14/chartex" xmlns:mc="http://schemas.openxmlformats.org/markup-compatibility/2006" xmlns:aink="http://schemas.microsoft.com/office/drawing/2016/ink" xmlns:am3d="http://schemas.microsoft.com/office/drawing/2017/model3d" xmlns:o="urn:schemas-microsoft-com:office:office" xmlns:r="http://schemas.openxmlformats.org/officeDocument/2006/relationships" xmlns:m="http://schemas.openxmlformats.org/officeDocument/2006/math" xmlns:v="urn:schemas-microsoft-com:vml" xmlns:wp14="http://schemas.microsoft.com/office/word/2010/wordprocessingDrawing" xmlns:wp="http://schemas.openxmlformats.org/drawingml/2006/wordprocessingDrawing" xmlns:w10="urn:schemas-microsoft-com:office:word" xmlns:w="http://schemas.openxmlformats.org/wordprocessingml/2006/main" xmlns:w14="http://schemas.microsoft.com/office/word/2010/wordml" xmlns:w15="http://schemas.microsoft.com/office/word/2012/wordml" xmlns:w16cid="http://schemas.microsoft.com/office/word/2016/wordml/cid" xmlns:w16se="http://schemas.microsoft.com/office/word/2015/wordml/symex" xmlns:wpg="http://schemas.microsoft.com/office/word/2010/wordprocessingGroup" xmlns:wpi="http://schemas.microsoft.com/office/word/2010/wordprocessingInk" xmlns:wne="http://schemas.microsoft.com/office/word/2006/wordml" xmlns:wps="http://schemas.microsoft.com/office/word/2010/wordprocessingShape" mc:Ignorable="w14 w15 w16se w16cid wp14">
+<w:document xmlns:wpc="http://schemas.microsoft.com/office/word/2010/wordprocessingCanvas" xmlns:mc="http://schemas.openxmlformats.org/markup-compatibility/2006" xmlns:o="urn:schemas-microsoft-com:office:office" xmlns:r="http://schemas.openxmlformats.org/officeDocument/2006/relationships" xmlns:m="http://schemas.openxmlformats.org/officeDocument/2006/math" xmlns:v="urn:schemas-microsoft-com:vml" xmlns:wp14="http://schemas.microsoft.com/office/word/2010/wordprocessingDrawing" xmlns:wp="http://schemas.openxmlformats.org/drawingml/2006/wordprocessingDrawing" xmlns:w10="urn:schemas-microsoft-com:office:word" xmlns:w="http://schemas.openxmlformats.org/wordprocessingml/2006/main" xmlns:w14="http://schemas.microsoft.com/office/word/2010/wordml" xmlns:w15="http://schemas.microsoft.com/office/word/2012/wordml" xmlns:wpg="http://schemas.microsoft.com/office/word/2010/wordprocessingGroup" xmlns:wpi="http://schemas.microsoft.com/office/word/2010/wordprocessingInk" xmlns:wne="http://schemas.microsoft.com/office/word/2006/wordml" xmlns:wps="http://schemas.microsoft.com/office/word/2010/wordprocessingShape" mc:Ignorable="w14 w15 wp14">
   <w:background w:color="FFFFFF"/>
   <w:body>
     <w:p>
       <w:pPr>
         <w:bidi/>
         <w:jc w:val="center"/>
+        <w:rPr>
+          <w:rFonts w:hint="cs"/>
+        </w:rPr>
       </w:pPr>
     </w:p>
     <w:p>
@@ -17,7 +20,7 @@
     </w:p>
     <w:p>
       <w:pPr>
-        <w:pStyle w:val="IntenseQuote"/>
+        <w:pStyle w:val="a7"/>
         <w:bidi/>
         <w:rPr>
           <w:b/>
@@ -44,20 +47,20 @@
         <w:bidi/>
         <w:jc w:val="center"/>
         <w:rPr>
-          <w:rStyle w:val="IntenseReference"/>
-          <w:rtl/>
-        </w:rPr>
-      </w:pPr>
-      <w:r>
-        <w:rPr>
-          <w:rStyle w:val="IntenseReference"/>
+          <w:rStyle w:val="a9"/>
+          <w:rtl/>
+        </w:rPr>
+      </w:pPr>
+      <w:r>
+        <w:rPr>
+          <w:rStyle w:val="a9"/>
           <w:rtl/>
         </w:rPr>
         <w:t xml:space="preserve">מסמך </w:t>
       </w:r>
       <w:r>
         <w:rPr>
-          <w:rStyle w:val="IntenseReference"/>
+          <w:rStyle w:val="a9"/>
           <w:rFonts w:hint="cs"/>
           <w:rtl/>
         </w:rPr>
@@ -78,13 +81,13 @@
         <w:bidi/>
         <w:jc w:val="center"/>
         <w:rPr>
-          <w:rStyle w:val="IntenseReference"/>
-          <w:rtl/>
-        </w:rPr>
-      </w:pPr>
-      <w:r>
-        <w:rPr>
-          <w:rStyle w:val="IntenseReference"/>
+          <w:rStyle w:val="a9"/>
+          <w:rtl/>
+        </w:rPr>
+      </w:pPr>
+      <w:r>
+        <w:rPr>
+          <w:rStyle w:val="a9"/>
           <w:rFonts w:hint="cs"/>
           <w:rtl/>
         </w:rPr>
@@ -92,7 +95,7 @@
       </w:r>
       <w:r>
         <w:rPr>
-          <w:rStyle w:val="IntenseReference"/>
+          <w:rStyle w:val="a9"/>
           <w:rFonts w:hint="cs"/>
           <w:rtl/>
         </w:rPr>
@@ -100,7 +103,7 @@
       </w:r>
       <w:r>
         <w:rPr>
-          <w:rStyle w:val="IntenseReference"/>
+          <w:rStyle w:val="a9"/>
           <w:rFonts w:hint="cs"/>
           <w:rtl/>
         </w:rPr>
@@ -122,7 +125,7 @@
     </w:p>
     <w:p>
       <w:pPr>
-        <w:pStyle w:val="Quote"/>
+        <w:pStyle w:val="aa"/>
         <w:bidi/>
         <w:rPr>
           <w:i w:val="0"/>
@@ -131,21 +134,21 @@
       </w:pPr>
       <w:r>
         <w:rPr>
-          <w:rStyle w:val="SubtleEmphasis"/>
+          <w:rStyle w:val="ac"/>
           <w:rtl/>
         </w:rPr>
         <w:t>&lt;</w:t>
       </w:r>
       <w:r>
         <w:rPr>
-          <w:rStyle w:val="SubtleEmphasis"/>
+          <w:rStyle w:val="ac"/>
           <w:rtl/>
         </w:rPr>
         <w:t>גרס</w:t>
       </w:r>
       <w:r>
         <w:rPr>
-          <w:rStyle w:val="SubtleEmphasis"/>
+          <w:rStyle w:val="ac"/>
           <w:rFonts w:hint="cs"/>
           <w:rtl/>
         </w:rPr>
@@ -153,7 +156,7 @@
       </w:r>
       <w:r>
         <w:rPr>
-          <w:rStyle w:val="SubtleEmphasis"/>
+          <w:rStyle w:val="ac"/>
           <w:rFonts w:hint="cs"/>
           <w:rtl/>
         </w:rPr>
@@ -161,13 +164,13 @@
       </w:r>
       <w:r>
         <w:rPr>
-          <w:rStyle w:val="SubtleEmphasis"/>
+          <w:rStyle w:val="ac"/>
         </w:rPr>
         <w:t>X</w:t>
       </w:r>
       <w:r>
         <w:rPr>
-          <w:rStyle w:val="SubtleEmphasis"/>
+          <w:rStyle w:val="ac"/>
           <w:rtl/>
         </w:rPr>
         <w:t>&gt;</w:t>
@@ -178,12 +181,12 @@
         <w:bidi/>
         <w:jc w:val="center"/>
         <w:rPr>
-          <w:rStyle w:val="SubtleEmphasis"/>
-        </w:rPr>
-      </w:pPr>
-      <w:r>
-        <w:rPr>
-          <w:rStyle w:val="SubtleEmphasis"/>
+          <w:rStyle w:val="ac"/>
+        </w:rPr>
+      </w:pPr>
+      <w:r>
+        <w:rPr>
+          <w:rStyle w:val="ac"/>
           <w:rtl/>
         </w:rPr>
         <w:t>&lt;תאריך&gt;</w:t>
@@ -211,8 +214,6 @@
           <w:u w:val="single"/>
         </w:rPr>
       </w:pPr>
-      <w:bookmarkStart w:id="0" w:name="_GoBack"/>
-      <w:bookmarkEnd w:id="0"/>
     </w:p>
     <w:p>
       <w:pPr>
@@ -269,7 +270,7 @@
     <w:p/>
     <w:tbl>
       <w:tblPr>
-        <w:tblStyle w:val="a"/>
+        <w:tblStyle w:val="a6"/>
         <w:bidiVisual/>
         <w:tblW w:w="9456" w:type="dxa"/>
         <w:jc w:val="right"/>
@@ -623,6 +624,10 @@
               <w:widowControl w:val="0"/>
               <w:bidi/>
               <w:spacing w:line="240" w:lineRule="auto"/>
+              <w:rPr>
+                <w:rFonts w:hint="cs"/>
+                <w:rtl/>
+              </w:rPr>
             </w:pPr>
             <w:r>
               <w:rPr>
@@ -673,17 +678,20 @@
               <w:widowControl w:val="0"/>
               <w:bidi/>
               <w:spacing w:line="240" w:lineRule="auto"/>
+              <w:rPr>
+                <w:rFonts w:hint="cs"/>
+                <w:rtl/>
+              </w:rPr>
             </w:pPr>
             <w:r>
               <w:rPr>
                 <w:rFonts w:hint="cs"/>
                 <w:rtl/>
               </w:rPr>
-              <w:t>הוספה של כל התרשימים המתוקנים</w:t>
+              <w:t>הוספה של כל התרשימים המתוקנים(סרבר בלבד)</w:t>
             </w:r>
-            <w:r>
-              <w:t>.</w:t>
-            </w:r>
+            <w:bookmarkStart w:id="0" w:name="_GoBack"/>
+            <w:bookmarkEnd w:id="0"/>
           </w:p>
         </w:tc>
       </w:tr>
@@ -1044,25 +1052,7 @@
           <w:i/>
           <w:rtl/>
         </w:rPr>
-        <w:t xml:space="preserve"> עם עיצוב הממשק הכללי שאתם מתכננים </w:t>
-      </w:r>
-      <w:proofErr w:type="spellStart"/>
-      <w:r>
-        <w:rPr>
-          <w:rFonts w:hint="cs"/>
-          <w:i/>
-          <w:rtl/>
-        </w:rPr>
-        <w:t>וכו</w:t>
-      </w:r>
-      <w:proofErr w:type="spellEnd"/>
-      <w:r>
-        <w:rPr>
-          <w:rFonts w:hint="cs"/>
-          <w:i/>
-          <w:rtl/>
-        </w:rPr>
-        <w:t>'.</w:t>
+        <w:t xml:space="preserve"> עם עיצוב הממשק הכללי שאתם מתכננים וכו'.</w:t>
       </w:r>
     </w:p>
     <w:p>
@@ -1456,8 +1446,8 @@
           <w:b/>
           <w:noProof/>
           <w:rtl/>
-          <w:lang w:val="he-IL"/>
-        </w:rPr>
+        </w:rPr>
+        <w:lastRenderedPageBreak/>
         <w:drawing>
           <wp:inline distT="0" distB="0" distL="0" distR="0">
             <wp:extent cx="5944857" cy="7817567"/>
@@ -1474,13 +1464,13 @@
                     <pic:cNvPicPr/>
                   </pic:nvPicPr>
                   <pic:blipFill>
-                    <a:blip r:embed="rId8">
+                    <a:blip r:embed="rId8" cstate="print">
                       <a:extLst>
                         <a:ext uri="{28A0092B-C50C-407E-A947-70E740481C1C}">
                           <a14:useLocalDpi xmlns:a14="http://schemas.microsoft.com/office/drawing/2010/main" val="0"/>
                         </a:ext>
                         <a:ext uri="{96DAC541-7B7A-43D3-8B79-37D633B846F1}">
-                          <asvg:svgBlip xmlns:asvg="http://schemas.microsoft.com/office/drawing/2016/SVG/main" r:embed="rId9"/>
+                          <asvg:svgBlip xmlns:asvg="http://schemas.microsoft.com/office/drawing/2016/SVG/main" xmlns:w16se="http://schemas.microsoft.com/office/word/2015/wordml/symex" xmlns:w16cid="http://schemas.microsoft.com/office/word/2016/wordml/cid" xmlns:w="http://schemas.openxmlformats.org/wordprocessingml/2006/main" xmlns:w10="urn:schemas-microsoft-com:office:word" xmlns:v="urn:schemas-microsoft-com:vml" xmlns:o="urn:schemas-microsoft-com:office:office" xmlns:am3d="http://schemas.microsoft.com/office/drawing/2017/model3d" xmlns:aink="http://schemas.microsoft.com/office/drawing/2016/ink" xmlns:cx8="http://schemas.microsoft.com/office/drawing/2016/5/14/chartex" xmlns:cx7="http://schemas.microsoft.com/office/drawing/2016/5/13/chartex" xmlns:cx6="http://schemas.microsoft.com/office/drawing/2016/5/12/chartex" xmlns:cx5="http://schemas.microsoft.com/office/drawing/2016/5/11/chartex" xmlns:cx4="http://schemas.microsoft.com/office/drawing/2016/5/10/chartex" xmlns:cx3="http://schemas.microsoft.com/office/drawing/2016/5/9/chartex" xmlns:cx2="http://schemas.microsoft.com/office/drawing/2015/10/21/chartex" xmlns:cx1="http://schemas.microsoft.com/office/drawing/2015/9/8/chartex" xmlns:cx="http://schemas.microsoft.com/office/drawing/2014/chartex" xmlns="" r:embed="rId9"/>
                         </a:ext>
                       </a:extLst>
                     </a:blip>
@@ -1533,12 +1523,13 @@
           <w:b/>
           <w:rtl/>
         </w:rPr>
+        <w:lastRenderedPageBreak/>
         <w:t>רוב המודולים בנויים במבנה הבא:</w:t>
       </w:r>
     </w:p>
     <w:p>
       <w:pPr>
-        <w:pStyle w:val="ListParagraph"/>
+        <w:pStyle w:val="af1"/>
         <w:numPr>
           <w:ilvl w:val="0"/>
           <w:numId w:val="13"/>
@@ -1580,7 +1571,7 @@
     </w:p>
     <w:p>
       <w:pPr>
-        <w:pStyle w:val="ListParagraph"/>
+        <w:pStyle w:val="af1"/>
         <w:numPr>
           <w:ilvl w:val="0"/>
           <w:numId w:val="13"/>
@@ -1648,25 +1639,7 @@
           <w:b/>
           <w:rtl/>
         </w:rPr>
-        <w:t xml:space="preserve"> ולידציה וקובע באיזה תרחיש ניתן </w:t>
-      </w:r>
-      <w:proofErr w:type="spellStart"/>
-      <w:r>
-        <w:rPr>
-          <w:rFonts w:hint="cs"/>
-          <w:b/>
-          <w:rtl/>
-        </w:rPr>
-        <w:t>לשהתמש</w:t>
-      </w:r>
-      <w:proofErr w:type="spellEnd"/>
-      <w:r>
-        <w:rPr>
-          <w:rFonts w:hint="cs"/>
-          <w:b/>
-          <w:rtl/>
-        </w:rPr>
-        <w:t xml:space="preserve"> </w:t>
+        <w:t xml:space="preserve"> ולידציה וקובע באיזה תרחיש ניתן לשהתמש </w:t>
       </w:r>
       <w:r>
         <w:rPr>
@@ -1710,7 +1683,7 @@
     </w:p>
     <w:p>
       <w:pPr>
-        <w:pStyle w:val="ListParagraph"/>
+        <w:pStyle w:val="af1"/>
         <w:numPr>
           <w:ilvl w:val="0"/>
           <w:numId w:val="13"/>
@@ -2040,13 +2013,8 @@
         <w:t xml:space="preserve"> </w:t>
       </w:r>
       <w:r>
-        <w:t xml:space="preserve">reset password </w:t>
-      </w:r>
-      <w:proofErr w:type="spellStart"/>
-      <w:r>
-        <w:t>entitiy</w:t>
-      </w:r>
-      <w:proofErr w:type="spellEnd"/>
+        <w:t>reset password entitiy</w:t>
+      </w:r>
     </w:p>
     <w:p>
       <w:pPr>
@@ -2362,34 +2330,426 @@
           <w:rFonts w:hint="cs"/>
           <w:rtl/>
         </w:rPr>
-        <w:t xml:space="preserve">: פונקציונליות ממסד הנתונים ששומר את רשומות </w:t>
-      </w:r>
-      <w:proofErr w:type="gramStart"/>
-      <w:r>
-        <w:rPr>
-          <w:rFonts w:hint="cs"/>
-          <w:rtl/>
-        </w:rPr>
-        <w:t>המשתמש.-</w:t>
-      </w:r>
-      <w:proofErr w:type="gramEnd"/>
-      <w:r>
-        <w:rPr>
-          <w:rFonts w:hint="cs"/>
-          <w:rtl/>
+        <w:t xml:space="preserve">: פונקציונליות ממסד הנתונים ששומר את רשומות המשתמש.- </w:t>
+      </w:r>
+      <w:r>
+        <w:t xml:space="preserve">user data + program </w:t>
+      </w:r>
+    </w:p>
+    <w:p>
+      <w:pPr>
+        <w:bidi/>
+        <w:ind w:left="720"/>
+      </w:pPr>
+      <w:r>
+        <w:t>Request</w:t>
+      </w:r>
+      <w:r>
+        <w:rPr>
+          <w:rFonts w:hint="cs"/>
+          <w:rtl/>
+        </w:rPr>
+        <w:t>: מכיל מחלקה של הזדהות עם סיסמא, מאפשר ולידציה לנתונים.</w:t>
+      </w:r>
+    </w:p>
+    <w:p>
+      <w:pPr>
+        <w:bidi/>
+        <w:rPr>
+          <w:rtl/>
+        </w:rPr>
+      </w:pPr>
+      <w:r>
+        <w:t xml:space="preserve">User </w:t>
+      </w:r>
+      <w:r>
+        <w:t>Management</w:t>
+      </w:r>
+      <w:r>
+        <w:rPr>
+          <w:rFonts w:hint="cs"/>
+          <w:rtl/>
+        </w:rPr>
+        <w:t>:</w:t>
+      </w:r>
+    </w:p>
+    <w:p>
+      <w:pPr>
+        <w:bidi/>
+        <w:rPr>
+          <w:rtl/>
+        </w:rPr>
+      </w:pPr>
+      <w:r>
+        <w:rPr>
+          <w:rFonts w:hint="cs"/>
+          <w:rtl/>
+        </w:rPr>
+        <w:t>מכיל שלושה קבצים:</w:t>
+      </w:r>
+    </w:p>
+    <w:p>
+      <w:pPr>
+        <w:bidi/>
+        <w:ind w:left="720"/>
+        <w:rPr>
+          <w:rtl/>
+        </w:rPr>
+      </w:pPr>
+      <w:r>
+        <w:rPr>
+          <w:rFonts w:hint="cs"/>
+        </w:rPr>
+        <w:t>API</w:t>
+      </w:r>
+      <w:r>
+        <w:rPr>
+          <w:rFonts w:hint="cs"/>
+          <w:rtl/>
+        </w:rPr>
+        <w:t xml:space="preserve">- שלושה </w:t>
+      </w:r>
+      <w:r>
+        <w:rPr>
+          <w:rFonts w:hint="cs"/>
+        </w:rPr>
+        <w:t>URL</w:t>
+      </w:r>
+      <w:r>
+        <w:rPr>
+          <w:rFonts w:hint="cs"/>
+          <w:rtl/>
+        </w:rPr>
+        <w:t xml:space="preserve"> להתחברות, הרשמה ושחזור סיסמא.</w:t>
+      </w:r>
+    </w:p>
+    <w:p>
+      <w:pPr>
+        <w:bidi/>
+        <w:ind w:left="720"/>
+        <w:rPr>
+          <w:rtl/>
+        </w:rPr>
+      </w:pPr>
+      <w:r>
+        <w:t>Request</w:t>
+      </w:r>
+      <w:r>
+        <w:rPr>
+          <w:rFonts w:hint="cs"/>
+          <w:rtl/>
+        </w:rPr>
+        <w:t>: מכיל את המחלקות הנחוצות.</w:t>
+      </w:r>
+    </w:p>
+    <w:p>
+      <w:pPr>
+        <w:bidi/>
+        <w:ind w:left="1440"/>
+        <w:rPr>
+          <w:rtl/>
+        </w:rPr>
+      </w:pPr>
+      <w:r>
+        <w:rPr>
+          <w:rFonts w:hint="cs"/>
+          <w:rtl/>
+        </w:rPr>
+        <w:t>הזדהו על ידיד סיסמא בלבד (להתחברות).</w:t>
+      </w:r>
+    </w:p>
+    <w:p>
+      <w:pPr>
+        <w:bidi/>
+        <w:ind w:left="1440"/>
+        <w:rPr>
+          <w:rtl/>
+        </w:rPr>
+      </w:pPr>
+      <w:r>
+        <w:rPr>
+          <w:rFonts w:hint="cs"/>
+          <w:rtl/>
+        </w:rPr>
+        <w:t>בדיקת מבנה של הזדהות על פי סיסמא (להרשמה).</w:t>
+      </w:r>
+    </w:p>
+    <w:p>
+      <w:pPr>
+        <w:bidi/>
+        <w:ind w:left="1440"/>
+        <w:rPr>
+          <w:rtl/>
+        </w:rPr>
+      </w:pPr>
+      <w:r>
+        <w:rPr>
+          <w:rFonts w:hint="cs"/>
+          <w:rtl/>
+        </w:rPr>
+        <w:t>הזדהות על פי שם משתמש בלבד (לאיפוס סיסמא).</w:t>
+      </w:r>
+    </w:p>
+    <w:p>
+      <w:pPr>
+        <w:bidi/>
+        <w:rPr>
+          <w:rtl/>
+        </w:rPr>
+      </w:pPr>
+    </w:p>
+    <w:p>
+      <w:pPr>
+        <w:bidi/>
+        <w:ind w:left="720"/>
+        <w:rPr>
+          <w:rtl/>
+        </w:rPr>
+      </w:pPr>
+    </w:p>
+    <w:p>
+      <w:pPr>
+        <w:bidi/>
+        <w:rPr>
+          <w:rtl/>
+        </w:rPr>
+      </w:pPr>
+      <w:r>
+        <w:rPr>
+          <w:rFonts w:hint="cs"/>
+          <w:rtl/>
+        </w:rPr>
+        <w:t>ישנם עוד מספר קבצים כלליים:</w:t>
+      </w:r>
+    </w:p>
+    <w:p>
+      <w:pPr>
+        <w:bidi/>
+        <w:rPr>
+          <w:rtl/>
+        </w:rPr>
+      </w:pPr>
+      <w:r>
+        <w:t>Request</w:t>
+      </w:r>
+      <w:r>
+        <w:rPr>
+          <w:rFonts w:hint="cs"/>
+          <w:rtl/>
+        </w:rPr>
+        <w:t xml:space="preserve">: מכיל מחלקה המאחדת בין שני סוגי </w:t>
+      </w:r>
+      <w:r>
+        <w:rPr>
+          <w:rFonts w:hint="cs"/>
+          <w:rtl/>
+        </w:rPr>
+        <w:t>ההזדהות</w:t>
+      </w:r>
+      <w:r>
+        <w:rPr>
+          <w:rFonts w:hint="cs"/>
+          <w:rtl/>
+        </w:rPr>
+        <w:t xml:space="preserve"> ומספקת ממשק יחיד לכל שיטות </w:t>
+      </w:r>
+      <w:r>
+        <w:rPr>
+          <w:rFonts w:hint="cs"/>
+          <w:rtl/>
+        </w:rPr>
+        <w:t>ההזדהות</w:t>
+      </w:r>
+      <w:r>
+        <w:rPr>
+          <w:rFonts w:hint="cs"/>
+          <w:rtl/>
+        </w:rPr>
+        <w:t xml:space="preserve">. מאפשר קבלת </w:t>
+      </w:r>
+      <w:r>
+        <w:t>user id</w:t>
+      </w:r>
+      <w:r>
+        <w:rPr>
+          <w:rFonts w:hint="cs"/>
+          <w:rtl/>
+        </w:rPr>
+        <w:t xml:space="preserve"> ואת רמת ההבטחה של שיטת </w:t>
+      </w:r>
+      <w:r>
+        <w:rPr>
+          <w:rFonts w:hint="cs"/>
+          <w:rtl/>
+        </w:rPr>
+        <w:t>ההזדהות</w:t>
+      </w:r>
+      <w:r>
+        <w:rPr>
+          <w:rFonts w:hint="cs"/>
+          <w:rtl/>
+        </w:rPr>
+        <w:t>.</w:t>
+      </w:r>
+    </w:p>
+    <w:p>
+      <w:pPr>
+        <w:bidi/>
+        <w:rPr>
+          <w:rtl/>
+        </w:rPr>
+      </w:pPr>
+      <w:r>
+        <w:rPr>
+          <w:rFonts w:hint="cs"/>
+        </w:rPr>
+        <w:t>API</w:t>
+      </w:r>
+      <w:r>
+        <w:rPr>
+          <w:rFonts w:hint="cs"/>
+          <w:rtl/>
+        </w:rPr>
+        <w:t>: המסמך הראשי. מקבל בקשה מלקוח לקבלת מפתח ומחזיר הודעה חזרה (שגיאה או מפתח) או מקבל בקשה מלקוח לקבלת מש</w:t>
+      </w:r>
+      <w:r>
+        <w:rPr>
+          <w:rFonts w:hint="cs"/>
+          <w:rtl/>
+        </w:rPr>
+        <w:t>א</w:t>
+      </w:r>
+      <w:r>
+        <w:rPr>
+          <w:rFonts w:hint="cs"/>
+          <w:rtl/>
+        </w:rPr>
+        <w:t xml:space="preserve">ב ומוודא שללקוח יש הרשאה לכך. </w:t>
+      </w:r>
+    </w:p>
+    <w:p>
+      <w:pPr>
+        <w:bidi/>
+        <w:rPr>
+          <w:rtl/>
+        </w:rPr>
+      </w:pPr>
+      <w:r>
+        <w:t>HTTPtolls</w:t>
+      </w:r>
+      <w:r>
+        <w:rPr>
+          <w:rFonts w:hint="cs"/>
+          <w:rtl/>
+        </w:rPr>
+        <w:t xml:space="preserve">: מכיל מחלקת </w:t>
+      </w:r>
+      <w:r>
+        <w:t>response</w:t>
+      </w:r>
+      <w:r>
+        <w:rPr>
+          <w:rFonts w:hint="cs"/>
         </w:rPr>
         <w:t xml:space="preserve"> </w:t>
       </w:r>
       <w:r>
-        <w:t xml:space="preserve">user data + program </w:t>
-      </w:r>
-    </w:p>
-    <w:p>
-      <w:pPr>
-        <w:bidi/>
-        <w:ind w:left="720"/>
-      </w:pPr>
-      <w:r>
+        <w:rPr>
+          <w:rFonts w:hint="cs"/>
+          <w:rtl/>
+        </w:rPr>
+        <w:t xml:space="preserve"> המרכיבה תגובות </w:t>
+      </w:r>
+      <w:r>
+        <w:t>http</w:t>
+      </w:r>
+      <w:r>
+        <w:rPr>
+          <w:rFonts w:hint="cs"/>
+          <w:rtl/>
+        </w:rPr>
+        <w:t xml:space="preserve"> מהמידע</w:t>
+      </w:r>
+      <w:r>
+        <w:rPr>
+          <w:rFonts w:hint="cs"/>
+          <w:rtl/>
+        </w:rPr>
+        <w:t xml:space="preserve"> </w:t>
+      </w:r>
+      <w:r>
+        <w:rPr>
+          <w:rFonts w:hint="cs"/>
+          <w:rtl/>
+        </w:rPr>
+        <w:t>בנוס</w:t>
+      </w:r>
+      <w:r>
+        <w:rPr>
+          <w:rFonts w:hint="cs"/>
+          <w:rtl/>
+        </w:rPr>
+        <w:t>ף</w:t>
+      </w:r>
+      <w:r>
+        <w:rPr>
+          <w:rFonts w:hint="cs"/>
+          <w:rtl/>
+        </w:rPr>
+        <w:t xml:space="preserve"> מחלקה </w:t>
+      </w:r>
+      <w:r>
+        <w:t>URI</w:t>
+      </w:r>
+      <w:r>
+        <w:rPr>
+          <w:rFonts w:hint="cs"/>
+          <w:rtl/>
+        </w:rPr>
+        <w:t xml:space="preserve"> אבסטרקטית המגדירה את הפעולות של מחלקות מסוג זה.</w:t>
+      </w:r>
+    </w:p>
+    <w:p>
+      <w:pPr>
+        <w:bidi/>
+        <w:rPr>
+          <w:rtl/>
+        </w:rPr>
+      </w:pPr>
+      <w:r>
+        <w:t>Database_errors</w:t>
+      </w:r>
+      <w:r>
+        <w:rPr>
+          <w:rFonts w:hint="cs"/>
+          <w:rtl/>
+        </w:rPr>
+        <w:t>: מ</w:t>
+      </w:r>
+      <w:r>
+        <w:rPr>
+          <w:rFonts w:hint="cs"/>
+          <w:rtl/>
+        </w:rPr>
+        <w:t>ט</w:t>
+      </w:r>
+      <w:r>
+        <w:rPr>
+          <w:rFonts w:hint="cs"/>
+          <w:rtl/>
+        </w:rPr>
+        <w:t>פלת בכל שגיאות הפנייה לממסד הנתונים.</w:t>
+      </w:r>
+    </w:p>
+    <w:p>
+      <w:pPr>
+        <w:bidi/>
+        <w:rPr>
+          <w:rtl/>
+        </w:rPr>
+      </w:pPr>
+      <w:r>
+        <w:lastRenderedPageBreak/>
         <w:t>Request</w:t>
       </w:r>
       <w:r>
@@ -2397,327 +2757,17 @@
           <w:rFonts w:hint="cs"/>
           <w:rtl/>
         </w:rPr>
-        <w:t>: מכיל מחלקה של הזדהות עם סיסמא, מאפשר ולידציה לנתונים.</w:t>
-      </w:r>
-    </w:p>
-    <w:p>
-      <w:pPr>
-        <w:bidi/>
-        <w:rPr>
-          <w:rtl/>
-        </w:rPr>
-      </w:pPr>
-      <w:r>
-        <w:t xml:space="preserve">User </w:t>
-      </w:r>
-      <w:r>
-        <w:t>Management</w:t>
-      </w:r>
-      <w:r>
-        <w:rPr>
-          <w:rFonts w:hint="cs"/>
-          <w:rtl/>
-        </w:rPr>
-        <w:t>:</w:t>
-      </w:r>
-    </w:p>
-    <w:p>
-      <w:pPr>
-        <w:bidi/>
-        <w:rPr>
-          <w:rtl/>
-        </w:rPr>
-      </w:pPr>
-      <w:r>
-        <w:rPr>
-          <w:rFonts w:hint="cs"/>
-          <w:rtl/>
-        </w:rPr>
-        <w:t>מכיל שלושה קבצים:</w:t>
-      </w:r>
-    </w:p>
-    <w:p>
-      <w:pPr>
-        <w:bidi/>
-        <w:ind w:left="720"/>
-        <w:rPr>
-          <w:rtl/>
-        </w:rPr>
-      </w:pPr>
-      <w:r>
-        <w:rPr>
-          <w:rFonts w:hint="cs"/>
-        </w:rPr>
-        <w:t>API</w:t>
-      </w:r>
-      <w:r>
-        <w:rPr>
-          <w:rFonts w:hint="cs"/>
-          <w:rtl/>
-        </w:rPr>
-        <w:t xml:space="preserve">- שלושה </w:t>
-      </w:r>
-      <w:r>
-        <w:rPr>
-          <w:rFonts w:hint="cs"/>
-        </w:rPr>
-        <w:t>URL</w:t>
-      </w:r>
-      <w:r>
-        <w:rPr>
-          <w:rFonts w:hint="cs"/>
-          <w:rtl/>
-        </w:rPr>
-        <w:t xml:space="preserve"> להתחברות, הרשמה ושחזור סיסמא.</w:t>
-      </w:r>
-    </w:p>
-    <w:p>
-      <w:pPr>
-        <w:bidi/>
-        <w:ind w:left="720"/>
-        <w:rPr>
-          <w:rtl/>
-        </w:rPr>
-      </w:pPr>
-      <w:r>
-        <w:t>Request</w:t>
-      </w:r>
-      <w:r>
-        <w:rPr>
-          <w:rFonts w:hint="cs"/>
-          <w:rtl/>
-        </w:rPr>
-        <w:t>: מכיל את המחלקות הנחוצות.</w:t>
-      </w:r>
-    </w:p>
-    <w:p>
-      <w:pPr>
-        <w:bidi/>
-        <w:ind w:left="1440"/>
-        <w:rPr>
-          <w:rtl/>
-        </w:rPr>
-      </w:pPr>
-      <w:r>
-        <w:rPr>
-          <w:rFonts w:hint="cs"/>
-          <w:rtl/>
-        </w:rPr>
-        <w:t>הזדהו על ידיד סיסמא בלבד (להתחברות).</w:t>
-      </w:r>
-    </w:p>
-    <w:p>
-      <w:pPr>
-        <w:bidi/>
-        <w:ind w:left="1440"/>
-        <w:rPr>
-          <w:rtl/>
-        </w:rPr>
-      </w:pPr>
-      <w:r>
-        <w:rPr>
-          <w:rFonts w:hint="cs"/>
-          <w:rtl/>
-        </w:rPr>
-        <w:t>בדיקת מבנה של הזדהות על פי סיסמא (להרשמה).</w:t>
-      </w:r>
-    </w:p>
-    <w:p>
-      <w:pPr>
-        <w:bidi/>
-        <w:ind w:left="1440"/>
-        <w:rPr>
-          <w:rtl/>
-        </w:rPr>
-      </w:pPr>
-      <w:r>
-        <w:rPr>
-          <w:rFonts w:hint="cs"/>
-          <w:rtl/>
-        </w:rPr>
-        <w:t>הזדהות על פי שם משתמש בלבד (לאיפוס סיסמא).</w:t>
-      </w:r>
-    </w:p>
-    <w:p>
-      <w:pPr>
-        <w:bidi/>
-        <w:rPr>
-          <w:rtl/>
-        </w:rPr>
-      </w:pPr>
-    </w:p>
-    <w:p>
-      <w:pPr>
-        <w:bidi/>
-        <w:ind w:left="720"/>
-        <w:rPr>
-          <w:rtl/>
-        </w:rPr>
-      </w:pPr>
-    </w:p>
-    <w:p>
-      <w:pPr>
-        <w:bidi/>
-        <w:rPr>
-          <w:rtl/>
-        </w:rPr>
-      </w:pPr>
-      <w:r>
-        <w:rPr>
-          <w:rFonts w:hint="cs"/>
-          <w:rtl/>
-        </w:rPr>
-        <w:t>ישנם עוד מספר קבצים כלליים:</w:t>
-      </w:r>
-    </w:p>
-    <w:p>
-      <w:pPr>
-        <w:bidi/>
-        <w:rPr>
-          <w:rtl/>
-        </w:rPr>
-      </w:pPr>
-      <w:r>
-        <w:t>Request</w:t>
-      </w:r>
-      <w:r>
-        <w:rPr>
-          <w:rFonts w:hint="cs"/>
-          <w:rtl/>
-        </w:rPr>
-        <w:t xml:space="preserve">: מכיל מחלקה המאחדת בין שני סוגי </w:t>
-      </w:r>
-      <w:r>
-        <w:rPr>
-          <w:rFonts w:hint="cs"/>
-          <w:rtl/>
-        </w:rPr>
-        <w:t>ההזדהות</w:t>
-      </w:r>
-      <w:r>
-        <w:rPr>
-          <w:rFonts w:hint="cs"/>
-          <w:rtl/>
-        </w:rPr>
-        <w:t xml:space="preserve"> ומספקת ממשק יחיד לכל שיטות </w:t>
-      </w:r>
-      <w:r>
-        <w:rPr>
-          <w:rFonts w:hint="cs"/>
-          <w:rtl/>
-        </w:rPr>
-        <w:t>ההזדהות</w:t>
-      </w:r>
-      <w:r>
-        <w:rPr>
-          <w:rFonts w:hint="cs"/>
-          <w:rtl/>
-        </w:rPr>
-        <w:t xml:space="preserve">. מאפשר קבלת </w:t>
-      </w:r>
-      <w:r>
-        <w:t>user id</w:t>
-      </w:r>
-      <w:r>
-        <w:rPr>
-          <w:rFonts w:hint="cs"/>
-          <w:rtl/>
-        </w:rPr>
-        <w:t xml:space="preserve"> ואת רמת ההבטחה של שיטת </w:t>
-      </w:r>
-      <w:r>
-        <w:rPr>
-          <w:rFonts w:hint="cs"/>
-          <w:rtl/>
-        </w:rPr>
-        <w:t>ההזדהות</w:t>
-      </w:r>
-      <w:r>
-        <w:rPr>
-          <w:rFonts w:hint="cs"/>
-          <w:rtl/>
-        </w:rPr>
-        <w:t>.</w:t>
-      </w:r>
-    </w:p>
-    <w:p>
-      <w:pPr>
-        <w:bidi/>
-        <w:rPr>
-          <w:rtl/>
-        </w:rPr>
-      </w:pPr>
-      <w:r>
-        <w:rPr>
-          <w:rFonts w:hint="cs"/>
-        </w:rPr>
-        <w:t>API</w:t>
-      </w:r>
-      <w:r>
-        <w:rPr>
-          <w:rFonts w:hint="cs"/>
-          <w:rtl/>
-        </w:rPr>
-        <w:t>: המסמך הראשי. מקבל בקשה מלקוח לקבלת מפתח ומחזיר הודעה חזרה (שגיאה או מפתח) או מקבל בקשה מלקוח לקבלת מש</w:t>
-      </w:r>
-      <w:r>
-        <w:rPr>
-          <w:rFonts w:hint="cs"/>
-          <w:rtl/>
-        </w:rPr>
-        <w:t>א</w:t>
-      </w:r>
-      <w:r>
-        <w:rPr>
-          <w:rFonts w:hint="cs"/>
-          <w:rtl/>
-        </w:rPr>
-        <w:t xml:space="preserve">ב ומוודא שללקוח יש הרשאה לכך. </w:t>
-      </w:r>
-    </w:p>
-    <w:p>
-      <w:pPr>
-        <w:bidi/>
-        <w:rPr>
-          <w:rtl/>
-        </w:rPr>
-      </w:pPr>
-      <w:proofErr w:type="spellStart"/>
-      <w:r>
-        <w:t>HTTPtolls</w:t>
-      </w:r>
-      <w:proofErr w:type="spellEnd"/>
-      <w:r>
-        <w:rPr>
-          <w:rFonts w:hint="cs"/>
-          <w:rtl/>
-        </w:rPr>
-        <w:t xml:space="preserve">: מכיל מחלקת </w:t>
-      </w:r>
-      <w:proofErr w:type="gramStart"/>
-      <w:r>
-        <w:t>response</w:t>
-      </w:r>
-      <w:r>
-        <w:rPr>
-          <w:rFonts w:hint="cs"/>
-        </w:rPr>
-        <w:t xml:space="preserve"> </w:t>
-      </w:r>
-      <w:r>
-        <w:rPr>
-          <w:rFonts w:hint="cs"/>
-          <w:rtl/>
-        </w:rPr>
-        <w:t xml:space="preserve"> המרכיבה</w:t>
-      </w:r>
-      <w:proofErr w:type="gramEnd"/>
-      <w:r>
-        <w:rPr>
-          <w:rFonts w:hint="cs"/>
-          <w:rtl/>
-        </w:rPr>
-        <w:t xml:space="preserve"> תגובות </w:t>
+        <w:t xml:space="preserve">: מכיל את המחלקה </w:t>
+      </w:r>
+      <w:r>
+        <w:t>request</w:t>
+      </w:r>
+      <w:r>
+        <w:rPr>
+          <w:rFonts w:hint="cs"/>
+          <w:rtl/>
+        </w:rPr>
+        <w:t xml:space="preserve"> הבסיסית. מפלטרת בקשת </w:t>
       </w:r>
       <w:r>
         <w:t>http</w:t>
@@ -2727,134 +2777,6 @@
           <w:rFonts w:hint="cs"/>
           <w:rtl/>
         </w:rPr>
-        <w:t xml:space="preserve"> מהמידע</w:t>
-      </w:r>
-      <w:r>
-        <w:rPr>
-          <w:rFonts w:hint="cs"/>
-          <w:rtl/>
-        </w:rPr>
-        <w:t xml:space="preserve"> </w:t>
-      </w:r>
-      <w:r>
-        <w:rPr>
-          <w:rFonts w:hint="cs"/>
-          <w:rtl/>
-        </w:rPr>
-        <w:t>בנוס</w:t>
-      </w:r>
-      <w:r>
-        <w:rPr>
-          <w:rFonts w:hint="cs"/>
-          <w:rtl/>
-        </w:rPr>
-        <w:t>ף</w:t>
-      </w:r>
-      <w:r>
-        <w:rPr>
-          <w:rFonts w:hint="cs"/>
-          <w:rtl/>
-        </w:rPr>
-        <w:t xml:space="preserve"> מחלקה </w:t>
-      </w:r>
-      <w:r>
-        <w:t>URI</w:t>
-      </w:r>
-      <w:r>
-        <w:rPr>
-          <w:rFonts w:hint="cs"/>
-          <w:rtl/>
-        </w:rPr>
-        <w:t xml:space="preserve"> אבסטרקטית המגדירה את הפעולות של מחלקות מסוג זה.</w:t>
-      </w:r>
-    </w:p>
-    <w:p>
-      <w:pPr>
-        <w:bidi/>
-        <w:rPr>
-          <w:rtl/>
-        </w:rPr>
-      </w:pPr>
-      <w:proofErr w:type="spellStart"/>
-      <w:r>
-        <w:t>Database_errors</w:t>
-      </w:r>
-      <w:proofErr w:type="spellEnd"/>
-      <w:r>
-        <w:rPr>
-          <w:rFonts w:hint="cs"/>
-          <w:rtl/>
-        </w:rPr>
-        <w:t>: מ</w:t>
-      </w:r>
-      <w:r>
-        <w:rPr>
-          <w:rFonts w:hint="cs"/>
-          <w:rtl/>
-        </w:rPr>
-        <w:t>ט</w:t>
-      </w:r>
-      <w:r>
-        <w:rPr>
-          <w:rFonts w:hint="cs"/>
-          <w:rtl/>
-        </w:rPr>
-        <w:t>פלת בכל שגיאות הפנייה לממסד הנתונים.</w:t>
-      </w:r>
-    </w:p>
-    <w:p>
-      <w:pPr>
-        <w:bidi/>
-        <w:rPr>
-          <w:rtl/>
-        </w:rPr>
-      </w:pPr>
-      <w:r>
-        <w:t>Request</w:t>
-      </w:r>
-      <w:r>
-        <w:rPr>
-          <w:rFonts w:hint="cs"/>
-          <w:rtl/>
-        </w:rPr>
-        <w:t xml:space="preserve">: מכיל את המחלקה </w:t>
-      </w:r>
-      <w:proofErr w:type="spellStart"/>
-      <w:r>
-        <w:t>reqest</w:t>
-      </w:r>
-      <w:proofErr w:type="spellEnd"/>
-      <w:r>
-        <w:rPr>
-          <w:rFonts w:hint="cs"/>
-          <w:rtl/>
-        </w:rPr>
-        <w:t xml:space="preserve"> הבסיסית. </w:t>
-      </w:r>
-      <w:proofErr w:type="spellStart"/>
-      <w:r>
-        <w:rPr>
-          <w:rFonts w:hint="cs"/>
-          <w:rtl/>
-        </w:rPr>
-        <w:t>מפלטרת</w:t>
-      </w:r>
-      <w:proofErr w:type="spellEnd"/>
-      <w:r>
-        <w:rPr>
-          <w:rFonts w:hint="cs"/>
-          <w:rtl/>
-        </w:rPr>
-        <w:t xml:space="preserve"> בקשת </w:t>
-      </w:r>
-      <w:r>
-        <w:t>http</w:t>
-      </w:r>
-      <w:r>
-        <w:rPr>
-          <w:rFonts w:hint="cs"/>
-          <w:rtl/>
-        </w:rPr>
         <w:t xml:space="preserve"> ונותנת יכולות בסיסיות של קריאת המידע.</w:t>
       </w:r>
     </w:p>
@@ -2887,7 +2809,6 @@
           <w:b/>
           <w:noProof/>
           <w:rtl/>
-          <w:lang w:val="he-IL"/>
         </w:rPr>
         <w:drawing>
           <wp:inline distT="0" distB="0" distL="0" distR="0">
@@ -2905,13 +2826,13 @@
                     <pic:cNvPicPr/>
                   </pic:nvPicPr>
                   <pic:blipFill>
-                    <a:blip r:embed="rId10">
+                    <a:blip r:embed="rId10" cstate="print">
                       <a:extLst>
                         <a:ext uri="{28A0092B-C50C-407E-A947-70E740481C1C}">
                           <a14:useLocalDpi xmlns:a14="http://schemas.microsoft.com/office/drawing/2010/main" val="0"/>
                         </a:ext>
                         <a:ext uri="{96DAC541-7B7A-43D3-8B79-37D633B846F1}">
-                          <asvg:svgBlip xmlns:asvg="http://schemas.microsoft.com/office/drawing/2016/SVG/main" r:embed="rId11"/>
+                          <asvg:svgBlip xmlns:asvg="http://schemas.microsoft.com/office/drawing/2016/SVG/main" xmlns:w16se="http://schemas.microsoft.com/office/word/2015/wordml/symex" xmlns:w16cid="http://schemas.microsoft.com/office/word/2016/wordml/cid" xmlns:w="http://schemas.openxmlformats.org/wordprocessingml/2006/main" xmlns:w10="urn:schemas-microsoft-com:office:word" xmlns:v="urn:schemas-microsoft-com:vml" xmlns:o="urn:schemas-microsoft-com:office:office" xmlns:am3d="http://schemas.microsoft.com/office/drawing/2017/model3d" xmlns:aink="http://schemas.microsoft.com/office/drawing/2016/ink" xmlns:cx8="http://schemas.microsoft.com/office/drawing/2016/5/14/chartex" xmlns:cx7="http://schemas.microsoft.com/office/drawing/2016/5/13/chartex" xmlns:cx6="http://schemas.microsoft.com/office/drawing/2016/5/12/chartex" xmlns:cx5="http://schemas.microsoft.com/office/drawing/2016/5/11/chartex" xmlns:cx4="http://schemas.microsoft.com/office/drawing/2016/5/10/chartex" xmlns:cx3="http://schemas.microsoft.com/office/drawing/2016/5/9/chartex" xmlns:cx2="http://schemas.microsoft.com/office/drawing/2015/10/21/chartex" xmlns:cx1="http://schemas.microsoft.com/office/drawing/2015/9/8/chartex" xmlns:cx="http://schemas.microsoft.com/office/drawing/2014/chartex" xmlns="" r:embed="rId11"/>
                         </a:ext>
                       </a:extLst>
                     </a:blip>
@@ -3007,14 +2928,12 @@
           <w:rtl/>
         </w:rPr>
       </w:pPr>
-      <w:proofErr w:type="spellStart"/>
       <w:r>
         <w:rPr>
           <w:bCs/>
         </w:rPr>
         <w:t>ReserRequest</w:t>
       </w:r>
-      <w:proofErr w:type="spellEnd"/>
       <w:r>
         <w:rPr>
           <w:rFonts w:hint="cs"/>
@@ -3032,14 +2951,12 @@
           <w:rtl/>
         </w:rPr>
       </w:pPr>
-      <w:proofErr w:type="spellStart"/>
       <w:r>
         <w:rPr>
           <w:bCs/>
         </w:rPr>
         <w:t>AutenticatedRequest</w:t>
       </w:r>
-      <w:proofErr w:type="spellEnd"/>
       <w:r>
         <w:rPr>
           <w:rFonts w:hint="cs"/>
@@ -3073,14 +2990,12 @@
           <w:rtl/>
         </w:rPr>
       </w:pPr>
-      <w:proofErr w:type="spellStart"/>
       <w:r>
         <w:rPr>
           <w:bCs/>
         </w:rPr>
         <w:t>LoginRequest</w:t>
       </w:r>
-      <w:proofErr w:type="spellEnd"/>
       <w:r>
         <w:rPr>
           <w:rFonts w:hint="cs"/>
@@ -3112,14 +3027,12 @@
           <w:b/>
         </w:rPr>
       </w:pPr>
-      <w:proofErr w:type="spellStart"/>
       <w:r>
         <w:rPr>
           <w:bCs/>
         </w:rPr>
         <w:t>RegisterRequest</w:t>
       </w:r>
-      <w:proofErr w:type="spellEnd"/>
       <w:r>
         <w:rPr>
           <w:rFonts w:hint="cs"/>
@@ -3175,7 +3088,6 @@
         </w:rPr>
         <w:t xml:space="preserve">טעות בדיאגרמה </w:t>
       </w:r>
-      <w:proofErr w:type="spellStart"/>
       <w:r>
         <w:rPr>
           <w:b/>
@@ -3183,7 +3095,6 @@
         </w:rPr>
         <w:t>AutenticateRequestPassword</w:t>
       </w:r>
-      <w:proofErr w:type="spellEnd"/>
       <w:r>
         <w:rPr>
           <w:rFonts w:hint="cs"/>
@@ -3193,31 +3104,13 @@
         </w:rPr>
         <w:t xml:space="preserve"> יורש מ </w:t>
       </w:r>
-      <w:proofErr w:type="spellStart"/>
       <w:r>
         <w:rPr>
           <w:b/>
           <w:color w:val="FF0000"/>
         </w:rPr>
-        <w:t>Autenticated</w:t>
-      </w:r>
-      <w:proofErr w:type="spellEnd"/>
-      <w:r>
-        <w:rPr>
-          <w:b/>
-          <w:color w:val="FF0000"/>
-        </w:rPr>
-        <w:t xml:space="preserve"> Request </w:t>
-      </w:r>
-      <w:proofErr w:type="spellStart"/>
-      <w:r>
-        <w:rPr>
-          <w:b/>
-          <w:color w:val="FF0000"/>
-        </w:rPr>
-        <w:t>scema</w:t>
-      </w:r>
-      <w:proofErr w:type="spellEnd"/>
+        <w:t>Autenticated Request scema</w:t>
+      </w:r>
     </w:p>
     <w:p>
       <w:pPr>
@@ -3256,13 +3149,13 @@
                     <pic:cNvPicPr/>
                   </pic:nvPicPr>
                   <pic:blipFill>
-                    <a:blip r:embed="rId12">
+                    <a:blip r:embed="rId12" cstate="print">
                       <a:extLst>
                         <a:ext uri="{28A0092B-C50C-407E-A947-70E740481C1C}">
                           <a14:useLocalDpi xmlns:a14="http://schemas.microsoft.com/office/drawing/2010/main" val="0"/>
                         </a:ext>
                         <a:ext uri="{96DAC541-7B7A-43D3-8B79-37D633B846F1}">
-                          <asvg:svgBlip xmlns:asvg="http://schemas.microsoft.com/office/drawing/2016/SVG/main" r:embed="rId13"/>
+                          <asvg:svgBlip xmlns:asvg="http://schemas.microsoft.com/office/drawing/2016/SVG/main" xmlns:w16se="http://schemas.microsoft.com/office/word/2015/wordml/symex" xmlns:w16cid="http://schemas.microsoft.com/office/word/2016/wordml/cid" xmlns:w="http://schemas.openxmlformats.org/wordprocessingml/2006/main" xmlns:w10="urn:schemas-microsoft-com:office:word" xmlns:v="urn:schemas-microsoft-com:vml" xmlns:o="urn:schemas-microsoft-com:office:office" xmlns:am3d="http://schemas.microsoft.com/office/drawing/2017/model3d" xmlns:aink="http://schemas.microsoft.com/office/drawing/2016/ink" xmlns:cx8="http://schemas.microsoft.com/office/drawing/2016/5/14/chartex" xmlns:cx7="http://schemas.microsoft.com/office/drawing/2016/5/13/chartex" xmlns:cx6="http://schemas.microsoft.com/office/drawing/2016/5/12/chartex" xmlns:cx5="http://schemas.microsoft.com/office/drawing/2016/5/11/chartex" xmlns:cx4="http://schemas.microsoft.com/office/drawing/2016/5/10/chartex" xmlns:cx3="http://schemas.microsoft.com/office/drawing/2016/5/9/chartex" xmlns:cx2="http://schemas.microsoft.com/office/drawing/2015/10/21/chartex" xmlns:cx1="http://schemas.microsoft.com/office/drawing/2015/9/8/chartex" xmlns:cx="http://schemas.microsoft.com/office/drawing/2014/chartex" xmlns="" r:embed="rId13"/>
                         </a:ext>
                       </a:extLst>
                     </a:blip>
@@ -3329,6 +3222,7 @@
       <w:pPr>
         <w:bidi/>
         <w:rPr>
+          <w:rFonts w:hint="cs"/>
           <w:b/>
           <w:rtl/>
         </w:rPr>
@@ -3379,12 +3273,20 @@
           <w:b/>
           <w:rtl/>
         </w:rPr>
-        <w:t xml:space="preserve">לכל סוג בקשות בחרתי לתת מחלקה כדי לאפשר חלוקה לסוגים, מאפשר לקבץ </w:t>
-      </w:r>
-      <w:r>
-        <w:rPr>
-          <w:rFonts w:hint="cs"/>
-          <w:b/>
+        <w:t xml:space="preserve">לכל סוג בקשות בחרתי לתת מחלקה כדי לאפשר </w:t>
+      </w:r>
+      <w:r>
+        <w:rPr>
+          <w:rFonts w:hint="cs"/>
+          <w:b/>
+          <w:rtl/>
+        </w:rPr>
+        <w:t xml:space="preserve">חלוקה לסוגים, מאפשר לקבץ </w:t>
+      </w:r>
+      <w:r>
+        <w:rPr>
+          <w:rFonts w:hint="cs"/>
+          <w:bCs/>
         </w:rPr>
         <w:t>URI</w:t>
       </w:r>
@@ -3423,7 +3325,7 @@
       </w:r>
       <w:r>
         <w:rPr>
-          <w:b/>
+          <w:bCs/>
         </w:rPr>
         <w:t>Request</w:t>
       </w:r>
@@ -3438,7 +3340,7 @@
       <w:r>
         <w:rPr>
           <w:rFonts w:hint="cs"/>
-          <w:b/>
+          <w:bCs/>
         </w:rPr>
         <w:t>URI</w:t>
       </w:r>
@@ -3448,23 +3350,29 @@
           <w:b/>
           <w:rtl/>
         </w:rPr>
-        <w:t xml:space="preserve"> מטפלות במשתמש לאחר שהזדהה וידוע שיש לו הרשאות לפעולה זו (חוץ ממקרה אחד של בדיקת רמת ההבטחה ב</w:t>
-      </w:r>
-      <w:proofErr w:type="spellStart"/>
-      <w:r>
-        <w:rPr>
-          <w:rFonts w:hint="cs"/>
-          <w:b/>
+        <w:t xml:space="preserve"> מטפלות במשתמש לאחר שהזדהה וידוע שיש לו הרשאות לפעולה זו (חוץ ממקרה אחד של בדיקת רמת ההבטחה </w:t>
+      </w:r>
+      <w:r>
+        <w:rPr>
+          <w:rFonts w:hint="cs"/>
+          <w:b/>
+          <w:rtl/>
+        </w:rPr>
+        <w:t>ב</w:t>
+      </w:r>
+      <w:r>
+        <w:rPr>
+          <w:rFonts w:hint="cs"/>
+          <w:bCs/>
         </w:rPr>
         <w:t>P</w:t>
       </w:r>
       <w:r>
         <w:rPr>
-          <w:b/>
+          <w:bCs/>
         </w:rPr>
         <w:t>rogramUri</w:t>
       </w:r>
-      <w:proofErr w:type="spellEnd"/>
       <w:r>
         <w:rPr>
           <w:rFonts w:hint="cs"/>
@@ -3590,7 +3498,7 @@
     </w:p>
     <w:p>
       <w:pPr>
-        <w:pStyle w:val="ListBullet"/>
+        <w:pStyle w:val="a"/>
         <w:bidi/>
       </w:pPr>
       <w:r>
@@ -3641,7 +3549,7 @@
     </w:p>
     <w:p>
       <w:pPr>
-        <w:pStyle w:val="ListBullet"/>
+        <w:pStyle w:val="a"/>
         <w:bidi/>
       </w:pPr>
       <w:r>
@@ -3659,7 +3567,7 @@
     </w:p>
     <w:p>
       <w:pPr>
-        <w:pStyle w:val="ListBullet"/>
+        <w:pStyle w:val="a"/>
         <w:bidi/>
       </w:pPr>
       <w:r>
@@ -3677,7 +3585,7 @@
     </w:p>
     <w:p>
       <w:pPr>
-        <w:pStyle w:val="ListBullet"/>
+        <w:pStyle w:val="a"/>
         <w:tabs>
           <w:tab w:val="clear" w:pos="360"/>
           <w:tab w:val="num" w:pos="720"/>
@@ -3702,32 +3610,18 @@
         <w:rPr>
           <w:rtl/>
         </w:rPr>
-        <w:t xml:space="preserve">השונים לכל סוג של תקשורת (למשל </w:t>
-      </w:r>
-      <w:proofErr w:type="spellStart"/>
-      <w:r>
-        <w:rPr>
-          <w:rtl/>
-        </w:rPr>
-        <w:t>אותנט</w:t>
-      </w:r>
-      <w:r>
-        <w:rPr>
-          <w:rtl/>
-        </w:rPr>
-        <w:t>יקציה</w:t>
-      </w:r>
-      <w:proofErr w:type="spellEnd"/>
-      <w:r>
-        <w:rPr>
-          <w:rtl/>
-        </w:rPr>
-        <w:t>, הרשמה, שליחת קובץ וכו')</w:t>
-      </w:r>
-    </w:p>
-    <w:p>
-      <w:pPr>
-        <w:pStyle w:val="ListBullet"/>
+        <w:t>השונים לכל סוג של תקשורת (למשל אותנט</w:t>
+      </w:r>
+      <w:r>
+        <w:rPr>
+          <w:rtl/>
+        </w:rPr>
+        <w:t>יקציה, הרשמה, שליחת קובץ וכו')</w:t>
+      </w:r>
+    </w:p>
+    <w:p>
+      <w:pPr>
+        <w:pStyle w:val="a"/>
         <w:tabs>
           <w:tab w:val="clear" w:pos="360"/>
           <w:tab w:val="num" w:pos="720"/>
@@ -3750,7 +3644,7 @@
     </w:p>
     <w:p>
       <w:pPr>
-        <w:pStyle w:val="ListBullet"/>
+        <w:pStyle w:val="a"/>
         <w:bidi/>
       </w:pPr>
       <w:r>
@@ -3789,7 +3683,7 @@
     </w:p>
     <w:p>
       <w:pPr>
-        <w:pStyle w:val="ListBullet"/>
+        <w:pStyle w:val="a"/>
         <w:bidi/>
       </w:pPr>
       <w:r>
@@ -3801,7 +3695,7 @@
     </w:p>
     <w:p>
       <w:pPr>
-        <w:pStyle w:val="ListBullet"/>
+        <w:pStyle w:val="a"/>
         <w:bidi/>
       </w:pPr>
       <w:r>
@@ -3820,7 +3714,7 @@
     </w:p>
     <w:p>
       <w:pPr>
-        <w:pStyle w:val="ListBullet"/>
+        <w:pStyle w:val="a"/>
         <w:numPr>
           <w:ilvl w:val="0"/>
           <w:numId w:val="0"/>
@@ -3831,7 +3725,7 @@
     </w:p>
     <w:p>
       <w:pPr>
-        <w:pStyle w:val="ListBullet"/>
+        <w:pStyle w:val="a"/>
         <w:numPr>
           <w:ilvl w:val="0"/>
           <w:numId w:val="0"/>
@@ -3842,7 +3736,7 @@
     </w:p>
     <w:p>
       <w:pPr>
-        <w:pStyle w:val="ListBullet"/>
+        <w:pStyle w:val="a"/>
         <w:numPr>
           <w:ilvl w:val="0"/>
           <w:numId w:val="0"/>
@@ -3873,7 +3767,7 @@
     </w:p>
     <w:p>
       <w:pPr>
-        <w:pStyle w:val="ListBullet"/>
+        <w:pStyle w:val="a"/>
         <w:numPr>
           <w:ilvl w:val="0"/>
           <w:numId w:val="0"/>
@@ -3898,7 +3792,7 @@
     </w:p>
     <w:p>
       <w:pPr>
-        <w:pStyle w:val="ListBullet"/>
+        <w:pStyle w:val="a"/>
         <w:numPr>
           <w:ilvl w:val="0"/>
           <w:numId w:val="0"/>
@@ -3942,16 +3836,13 @@
     </w:p>
     <w:p>
       <w:pPr>
-        <w:pStyle w:val="ListBullet"/>
+        <w:pStyle w:val="a"/>
         <w:numPr>
           <w:ilvl w:val="0"/>
           <w:numId w:val="0"/>
         </w:numPr>
         <w:bidi/>
         <w:ind w:left="360" w:hanging="360"/>
-        <w:rPr>
-          <w:rtl/>
-        </w:rPr>
       </w:pPr>
       <w:r>
         <w:rPr>
@@ -3993,7 +3884,7 @@
     </w:p>
     <w:p>
       <w:pPr>
-        <w:pStyle w:val="ListBullet"/>
+        <w:pStyle w:val="a"/>
         <w:numPr>
           <w:ilvl w:val="0"/>
           <w:numId w:val="12"/>
@@ -4010,7 +3901,7 @@
     </w:p>
     <w:p>
       <w:pPr>
-        <w:pStyle w:val="ListBullet"/>
+        <w:pStyle w:val="a"/>
         <w:numPr>
           <w:ilvl w:val="1"/>
           <w:numId w:val="12"/>
@@ -4027,7 +3918,7 @@
     </w:p>
     <w:p>
       <w:pPr>
-        <w:pStyle w:val="ListBullet"/>
+        <w:pStyle w:val="a"/>
         <w:numPr>
           <w:ilvl w:val="2"/>
           <w:numId w:val="12"/>
@@ -4044,14 +3935,13 @@
     </w:p>
     <w:p>
       <w:pPr>
-        <w:pStyle w:val="ListBullet"/>
+        <w:pStyle w:val="a"/>
         <w:numPr>
           <w:ilvl w:val="2"/>
           <w:numId w:val="12"/>
         </w:numPr>
         <w:bidi/>
       </w:pPr>
-      <w:proofErr w:type="spellStart"/>
       <w:r>
         <w:rPr>
           <w:rFonts w:hint="cs"/>
@@ -4066,7 +3956,6 @@
         </w:rPr>
         <w:t>את</w:t>
       </w:r>
-      <w:proofErr w:type="spellEnd"/>
       <w:r>
         <w:rPr>
           <w:rFonts w:hint="cs"/>
@@ -4074,11 +3963,9 @@
         </w:rPr>
         <w:t xml:space="preserve"> המשתמש (</w:t>
       </w:r>
-      <w:proofErr w:type="spellStart"/>
       <w:r>
         <w:t>hash+salt</w:t>
       </w:r>
-      <w:proofErr w:type="spellEnd"/>
       <w:r>
         <w:rPr>
           <w:rFonts w:hint="cs"/>
@@ -4096,7 +3983,7 @@
     </w:p>
     <w:p>
       <w:pPr>
-        <w:pStyle w:val="ListBullet"/>
+        <w:pStyle w:val="a"/>
         <w:numPr>
           <w:ilvl w:val="1"/>
           <w:numId w:val="12"/>
@@ -4113,7 +4000,7 @@
     </w:p>
     <w:p>
       <w:pPr>
-        <w:pStyle w:val="ListBullet"/>
+        <w:pStyle w:val="a"/>
         <w:numPr>
           <w:ilvl w:val="2"/>
           <w:numId w:val="12"/>
@@ -4130,7 +4017,7 @@
     </w:p>
     <w:p>
       <w:pPr>
-        <w:pStyle w:val="ListBullet"/>
+        <w:pStyle w:val="a"/>
         <w:numPr>
           <w:ilvl w:val="2"/>
           <w:numId w:val="12"/>
@@ -4147,7 +4034,7 @@
     </w:p>
     <w:p>
       <w:pPr>
-        <w:pStyle w:val="ListBullet"/>
+        <w:pStyle w:val="a"/>
         <w:numPr>
           <w:ilvl w:val="1"/>
           <w:numId w:val="12"/>
@@ -4178,7 +4065,7 @@
     </w:p>
     <w:p>
       <w:pPr>
-        <w:pStyle w:val="ListBullet"/>
+        <w:pStyle w:val="a"/>
         <w:numPr>
           <w:ilvl w:val="0"/>
           <w:numId w:val="12"/>
@@ -4195,7 +4082,7 @@
     </w:p>
     <w:p>
       <w:pPr>
-        <w:pStyle w:val="ListBullet"/>
+        <w:pStyle w:val="a"/>
         <w:numPr>
           <w:ilvl w:val="1"/>
           <w:numId w:val="12"/>
@@ -4212,7 +4099,7 @@
     </w:p>
     <w:p>
       <w:pPr>
-        <w:pStyle w:val="ListBullet"/>
+        <w:pStyle w:val="a"/>
         <w:numPr>
           <w:ilvl w:val="1"/>
           <w:numId w:val="12"/>
@@ -4249,7 +4136,7 @@
     </w:p>
     <w:p>
       <w:pPr>
-        <w:pStyle w:val="ListBullet"/>
+        <w:pStyle w:val="a"/>
         <w:numPr>
           <w:ilvl w:val="2"/>
           <w:numId w:val="12"/>
@@ -4276,13 +4163,8 @@
         </w:rPr>
         <w:t xml:space="preserve"> של אותו אתר ב </w:t>
       </w:r>
-      <w:proofErr w:type="spellStart"/>
-      <w:r>
-        <w:t>safe_url</w:t>
-      </w:r>
-      <w:proofErr w:type="spellEnd"/>
-      <w:r>
-        <w:t xml:space="preserve"> base 64</w:t>
+      <w:r>
+        <w:t>safe_url base 64</w:t>
       </w:r>
       <w:r>
         <w:rPr>
@@ -4294,7 +4176,7 @@
     </w:p>
     <w:p>
       <w:pPr>
-        <w:pStyle w:val="ListBullet"/>
+        <w:pStyle w:val="a"/>
         <w:numPr>
           <w:ilvl w:val="2"/>
           <w:numId w:val="12"/>
@@ -4311,7 +4193,7 @@
     </w:p>
     <w:p>
       <w:pPr>
-        <w:pStyle w:val="ListBullet"/>
+        <w:pStyle w:val="a"/>
         <w:numPr>
           <w:ilvl w:val="2"/>
           <w:numId w:val="12"/>
@@ -4328,7 +4210,7 @@
     </w:p>
     <w:p>
       <w:pPr>
-        <w:pStyle w:val="ListBullet"/>
+        <w:pStyle w:val="a"/>
         <w:numPr>
           <w:ilvl w:val="2"/>
           <w:numId w:val="12"/>
@@ -4579,28 +4461,8 @@
           <w:sz w:val="32"/>
           <w:szCs w:val="28"/>
           <w:u w:val="single"/>
-          <w:rtl/>
-        </w:rPr>
-      </w:pPr>
-    </w:p>
-    <w:p>
-      <w:pPr>
-        <w:rPr>
-          <w:bCs/>
-          <w:sz w:val="32"/>
-          <w:szCs w:val="28"/>
-          <w:rtl/>
-        </w:rPr>
-      </w:pPr>
-      <w:r>
-        <w:rPr>
-          <w:bCs/>
-          <w:sz w:val="32"/>
-          <w:szCs w:val="28"/>
-          <w:rtl/>
-        </w:rPr>
-        <w:br w:type="page"/>
-      </w:r>
+        </w:rPr>
+      </w:pPr>
     </w:p>
     <w:p>
       <w:pPr>
@@ -4614,14 +4476,60 @@
           <w:rtl/>
         </w:rPr>
       </w:pPr>
-      <w:r>
-        <w:rPr>
-          <w:rFonts w:hint="cs"/>
+    </w:p>
+    <w:p>
+      <w:pPr>
+        <w:bidi/>
+        <w:contextualSpacing/>
+        <w:rPr>
           <w:bCs/>
           <w:sz w:val="32"/>
           <w:szCs w:val="28"/>
-          <w:rtl/>
-        </w:rPr>
+          <w:u w:val="single"/>
+          <w:rtl/>
+        </w:rPr>
+      </w:pPr>
+    </w:p>
+    <w:p>
+      <w:pPr>
+        <w:rPr>
+          <w:bCs/>
+          <w:sz w:val="32"/>
+          <w:szCs w:val="28"/>
+          <w:rtl/>
+        </w:rPr>
+      </w:pPr>
+      <w:r>
+        <w:rPr>
+          <w:bCs/>
+          <w:sz w:val="32"/>
+          <w:szCs w:val="28"/>
+          <w:rtl/>
+        </w:rPr>
+        <w:br w:type="page"/>
+      </w:r>
+    </w:p>
+    <w:p>
+      <w:pPr>
+        <w:bidi/>
+        <w:contextualSpacing/>
+        <w:rPr>
+          <w:bCs/>
+          <w:sz w:val="32"/>
+          <w:szCs w:val="28"/>
+          <w:u w:val="single"/>
+          <w:rtl/>
+        </w:rPr>
+      </w:pPr>
+      <w:r>
+        <w:rPr>
+          <w:rFonts w:hint="cs"/>
+          <w:bCs/>
+          <w:sz w:val="32"/>
+          <w:szCs w:val="28"/>
+          <w:rtl/>
+        </w:rPr>
+        <w:lastRenderedPageBreak/>
         <w:t>5</w:t>
       </w:r>
       <w:r>
@@ -4697,7 +4605,7 @@
 </file>
 
 <file path=word/endnotes.xml><?xml version="1.0" encoding="utf-8"?>
-<w:endnotes xmlns:wpc="http://schemas.microsoft.com/office/word/2010/wordprocessingCanvas" xmlns:cx="http://schemas.microsoft.com/office/drawing/2014/chartex" xmlns:cx1="http://schemas.microsoft.com/office/drawing/2015/9/8/chartex" xmlns:cx2="http://schemas.microsoft.com/office/drawing/2015/10/21/chartex" xmlns:cx3="http://schemas.microsoft.com/office/drawing/2016/5/9/chartex" xmlns:cx4="http://schemas.microsoft.com/office/drawing/2016/5/10/chartex" xmlns:cx5="http://schemas.microsoft.com/office/drawing/2016/5/11/chartex" xmlns:cx6="http://schemas.microsoft.com/office/drawing/2016/5/12/chartex" xmlns:cx7="http://schemas.microsoft.com/office/drawing/2016/5/13/chartex" xmlns:cx8="http://schemas.microsoft.com/office/drawing/2016/5/14/chartex" xmlns:mc="http://schemas.openxmlformats.org/markup-compatibility/2006" xmlns:aink="http://schemas.microsoft.com/office/drawing/2016/ink" xmlns:am3d="http://schemas.microsoft.com/office/drawing/2017/model3d" xmlns:o="urn:schemas-microsoft-com:office:office" xmlns:r="http://schemas.openxmlformats.org/officeDocument/2006/relationships" xmlns:m="http://schemas.openxmlformats.org/officeDocument/2006/math" xmlns:v="urn:schemas-microsoft-com:vml" xmlns:wp14="http://schemas.microsoft.com/office/word/2010/wordprocessingDrawing" xmlns:wp="http://schemas.openxmlformats.org/drawingml/2006/wordprocessingDrawing" xmlns:w10="urn:schemas-microsoft-com:office:word" xmlns:w="http://schemas.openxmlformats.org/wordprocessingml/2006/main" xmlns:w14="http://schemas.microsoft.com/office/word/2010/wordml" xmlns:w15="http://schemas.microsoft.com/office/word/2012/wordml" xmlns:w16cid="http://schemas.microsoft.com/office/word/2016/wordml/cid" xmlns:w16se="http://schemas.microsoft.com/office/word/2015/wordml/symex" xmlns:wpg="http://schemas.microsoft.com/office/word/2010/wordprocessingGroup" xmlns:wpi="http://schemas.microsoft.com/office/word/2010/wordprocessingInk" xmlns:wne="http://schemas.microsoft.com/office/word/2006/wordml" xmlns:wps="http://schemas.microsoft.com/office/word/2010/wordprocessingShape" mc:Ignorable="w14 w15 w16se w16cid wp14">
+<w:endnotes xmlns:wpc="http://schemas.microsoft.com/office/word/2010/wordprocessingCanvas" xmlns:mc="http://schemas.openxmlformats.org/markup-compatibility/2006" xmlns:o="urn:schemas-microsoft-com:office:office" xmlns:r="http://schemas.openxmlformats.org/officeDocument/2006/relationships" xmlns:m="http://schemas.openxmlformats.org/officeDocument/2006/math" xmlns:v="urn:schemas-microsoft-com:vml" xmlns:wp14="http://schemas.microsoft.com/office/word/2010/wordprocessingDrawing" xmlns:wp="http://schemas.openxmlformats.org/drawingml/2006/wordprocessingDrawing" xmlns:w10="urn:schemas-microsoft-com:office:word" xmlns:w="http://schemas.openxmlformats.org/wordprocessingml/2006/main" xmlns:w14="http://schemas.microsoft.com/office/word/2010/wordml" xmlns:w15="http://schemas.microsoft.com/office/word/2012/wordml" xmlns:wpg="http://schemas.microsoft.com/office/word/2010/wordprocessingGroup" xmlns:wpi="http://schemas.microsoft.com/office/word/2010/wordprocessingInk" xmlns:wne="http://schemas.microsoft.com/office/word/2006/wordml" xmlns:wps="http://schemas.microsoft.com/office/word/2010/wordprocessingShape" mc:Ignorable="w14 w15 wp14">
   <w:endnote w:type="separator" w:id="-1">
     <w:p>
       <w:pPr>
@@ -4722,7 +4630,7 @@
 </file>
 
 <file path=word/footnotes.xml><?xml version="1.0" encoding="utf-8"?>
-<w:footnotes xmlns:wpc="http://schemas.microsoft.com/office/word/2010/wordprocessingCanvas" xmlns:cx="http://schemas.microsoft.com/office/drawing/2014/chartex" xmlns:cx1="http://schemas.microsoft.com/office/drawing/2015/9/8/chartex" xmlns:cx2="http://schemas.microsoft.com/office/drawing/2015/10/21/chartex" xmlns:cx3="http://schemas.microsoft.com/office/drawing/2016/5/9/chartex" xmlns:cx4="http://schemas.microsoft.com/office/drawing/2016/5/10/chartex" xmlns:cx5="http://schemas.microsoft.com/office/drawing/2016/5/11/chartex" xmlns:cx6="http://schemas.microsoft.com/office/drawing/2016/5/12/chartex" xmlns:cx7="http://schemas.microsoft.com/office/drawing/2016/5/13/chartex" xmlns:cx8="http://schemas.microsoft.com/office/drawing/2016/5/14/chartex" xmlns:mc="http://schemas.openxmlformats.org/markup-compatibility/2006" xmlns:aink="http://schemas.microsoft.com/office/drawing/2016/ink" xmlns:am3d="http://schemas.microsoft.com/office/drawing/2017/model3d" xmlns:o="urn:schemas-microsoft-com:office:office" xmlns:r="http://schemas.openxmlformats.org/officeDocument/2006/relationships" xmlns:m="http://schemas.openxmlformats.org/officeDocument/2006/math" xmlns:v="urn:schemas-microsoft-com:vml" xmlns:wp14="http://schemas.microsoft.com/office/word/2010/wordprocessingDrawing" xmlns:wp="http://schemas.openxmlformats.org/drawingml/2006/wordprocessingDrawing" xmlns:w10="urn:schemas-microsoft-com:office:word" xmlns:w="http://schemas.openxmlformats.org/wordprocessingml/2006/main" xmlns:w14="http://schemas.microsoft.com/office/word/2010/wordml" xmlns:w15="http://schemas.microsoft.com/office/word/2012/wordml" xmlns:w16cid="http://schemas.microsoft.com/office/word/2016/wordml/cid" xmlns:w16se="http://schemas.microsoft.com/office/word/2015/wordml/symex" xmlns:wpg="http://schemas.microsoft.com/office/word/2010/wordprocessingGroup" xmlns:wpi="http://schemas.microsoft.com/office/word/2010/wordprocessingInk" xmlns:wne="http://schemas.microsoft.com/office/word/2006/wordml" xmlns:wps="http://schemas.microsoft.com/office/word/2010/wordprocessingShape" mc:Ignorable="w14 w15 w16se w16cid wp14">
+<w:footnotes xmlns:wpc="http://schemas.microsoft.com/office/word/2010/wordprocessingCanvas" xmlns:mc="http://schemas.openxmlformats.org/markup-compatibility/2006" xmlns:o="urn:schemas-microsoft-com:office:office" xmlns:r="http://schemas.openxmlformats.org/officeDocument/2006/relationships" xmlns:m="http://schemas.openxmlformats.org/officeDocument/2006/math" xmlns:v="urn:schemas-microsoft-com:vml" xmlns:wp14="http://schemas.microsoft.com/office/word/2010/wordprocessingDrawing" xmlns:wp="http://schemas.openxmlformats.org/drawingml/2006/wordprocessingDrawing" xmlns:w10="urn:schemas-microsoft-com:office:word" xmlns:w="http://schemas.openxmlformats.org/wordprocessingml/2006/main" xmlns:w14="http://schemas.microsoft.com/office/word/2010/wordml" xmlns:w15="http://schemas.microsoft.com/office/word/2012/wordml" xmlns:wpg="http://schemas.microsoft.com/office/word/2010/wordprocessingGroup" xmlns:wpi="http://schemas.microsoft.com/office/word/2010/wordprocessingInk" xmlns:wne="http://schemas.microsoft.com/office/word/2006/wordml" xmlns:wps="http://schemas.microsoft.com/office/word/2010/wordprocessingShape" mc:Ignorable="w14 w15 wp14">
   <w:footnote w:type="separator" w:id="-1">
     <w:p>
       <w:pPr>
@@ -4747,10 +4655,10 @@
 </file>
 
 <file path=word/header1.xml><?xml version="1.0" encoding="utf-8"?>
-<w:hdr xmlns:wpc="http://schemas.microsoft.com/office/word/2010/wordprocessingCanvas" xmlns:cx="http://schemas.microsoft.com/office/drawing/2014/chartex" xmlns:cx1="http://schemas.microsoft.com/office/drawing/2015/9/8/chartex" xmlns:cx2="http://schemas.microsoft.com/office/drawing/2015/10/21/chartex" xmlns:cx3="http://schemas.microsoft.com/office/drawing/2016/5/9/chartex" xmlns:cx4="http://schemas.microsoft.com/office/drawing/2016/5/10/chartex" xmlns:cx5="http://schemas.microsoft.com/office/drawing/2016/5/11/chartex" xmlns:cx6="http://schemas.microsoft.com/office/drawing/2016/5/12/chartex" xmlns:cx7="http://schemas.microsoft.com/office/drawing/2016/5/13/chartex" xmlns:cx8="http://schemas.microsoft.com/office/drawing/2016/5/14/chartex" xmlns:mc="http://schemas.openxmlformats.org/markup-compatibility/2006" xmlns:aink="http://schemas.microsoft.com/office/drawing/2016/ink" xmlns:am3d="http://schemas.microsoft.com/office/drawing/2017/model3d" xmlns:o="urn:schemas-microsoft-com:office:office" xmlns:r="http://schemas.openxmlformats.org/officeDocument/2006/relationships" xmlns:m="http://schemas.openxmlformats.org/officeDocument/2006/math" xmlns:v="urn:schemas-microsoft-com:vml" xmlns:wp14="http://schemas.microsoft.com/office/word/2010/wordprocessingDrawing" xmlns:wp="http://schemas.openxmlformats.org/drawingml/2006/wordprocessingDrawing" xmlns:w10="urn:schemas-microsoft-com:office:word" xmlns:w="http://schemas.openxmlformats.org/wordprocessingml/2006/main" xmlns:w14="http://schemas.microsoft.com/office/word/2010/wordml" xmlns:w15="http://schemas.microsoft.com/office/word/2012/wordml" xmlns:w16cid="http://schemas.microsoft.com/office/word/2016/wordml/cid" xmlns:w16se="http://schemas.microsoft.com/office/word/2015/wordml/symex" xmlns:wpg="http://schemas.microsoft.com/office/word/2010/wordprocessingGroup" xmlns:wpi="http://schemas.microsoft.com/office/word/2010/wordprocessingInk" xmlns:wne="http://schemas.microsoft.com/office/word/2006/wordml" xmlns:wps="http://schemas.microsoft.com/office/word/2010/wordprocessingShape" mc:Ignorable="w14 w15 w16se w16cid wp14">
+<w:hdr xmlns:wpc="http://schemas.microsoft.com/office/word/2010/wordprocessingCanvas" xmlns:mc="http://schemas.openxmlformats.org/markup-compatibility/2006" xmlns:o="urn:schemas-microsoft-com:office:office" xmlns:r="http://schemas.openxmlformats.org/officeDocument/2006/relationships" xmlns:m="http://schemas.openxmlformats.org/officeDocument/2006/math" xmlns:v="urn:schemas-microsoft-com:vml" xmlns:wp14="http://schemas.microsoft.com/office/word/2010/wordprocessingDrawing" xmlns:wp="http://schemas.openxmlformats.org/drawingml/2006/wordprocessingDrawing" xmlns:w10="urn:schemas-microsoft-com:office:word" xmlns:w="http://schemas.openxmlformats.org/wordprocessingml/2006/main" xmlns:w14="http://schemas.microsoft.com/office/word/2010/wordml" xmlns:w15="http://schemas.microsoft.com/office/word/2012/wordml" xmlns:wpg="http://schemas.microsoft.com/office/word/2010/wordprocessingGroup" xmlns:wpi="http://schemas.microsoft.com/office/word/2010/wordprocessingInk" xmlns:wne="http://schemas.microsoft.com/office/word/2006/wordml" xmlns:wps="http://schemas.microsoft.com/office/word/2010/wordprocessingShape" mc:Ignorable="w14 w15 wp14">
   <w:p>
     <w:pPr>
-      <w:pStyle w:val="Header"/>
+      <w:pStyle w:val="ad"/>
       <w:tabs>
         <w:tab w:val="left" w:pos="8016"/>
       </w:tabs>
@@ -4893,15 +4801,15 @@
 </file>
 
 <file path=word/numbering.xml><?xml version="1.0" encoding="utf-8"?>
-<w:numbering xmlns:wpc="http://schemas.microsoft.com/office/word/2010/wordprocessingCanvas" xmlns:cx="http://schemas.microsoft.com/office/drawing/2014/chartex" xmlns:cx1="http://schemas.microsoft.com/office/drawing/2015/9/8/chartex" xmlns:cx2="http://schemas.microsoft.com/office/drawing/2015/10/21/chartex" xmlns:cx3="http://schemas.microsoft.com/office/drawing/2016/5/9/chartex" xmlns:cx4="http://schemas.microsoft.com/office/drawing/2016/5/10/chartex" xmlns:cx5="http://schemas.microsoft.com/office/drawing/2016/5/11/chartex" xmlns:cx6="http://schemas.microsoft.com/office/drawing/2016/5/12/chartex" xmlns:cx7="http://schemas.microsoft.com/office/drawing/2016/5/13/chartex" xmlns:cx8="http://schemas.microsoft.com/office/drawing/2016/5/14/chartex" xmlns:mc="http://schemas.openxmlformats.org/markup-compatibility/2006" xmlns:aink="http://schemas.microsoft.com/office/drawing/2016/ink" xmlns:am3d="http://schemas.microsoft.com/office/drawing/2017/model3d" xmlns:o="urn:schemas-microsoft-com:office:office" xmlns:r="http://schemas.openxmlformats.org/officeDocument/2006/relationships" xmlns:m="http://schemas.openxmlformats.org/officeDocument/2006/math" xmlns:v="urn:schemas-microsoft-com:vml" xmlns:wp14="http://schemas.microsoft.com/office/word/2010/wordprocessingDrawing" xmlns:wp="http://schemas.openxmlformats.org/drawingml/2006/wordprocessingDrawing" xmlns:w10="urn:schemas-microsoft-com:office:word" xmlns:w="http://schemas.openxmlformats.org/wordprocessingml/2006/main" xmlns:w14="http://schemas.microsoft.com/office/word/2010/wordml" xmlns:w15="http://schemas.microsoft.com/office/word/2012/wordml" xmlns:w16cid="http://schemas.microsoft.com/office/word/2016/wordml/cid" xmlns:w16se="http://schemas.microsoft.com/office/word/2015/wordml/symex" xmlns:wpg="http://schemas.microsoft.com/office/word/2010/wordprocessingGroup" xmlns:wpi="http://schemas.microsoft.com/office/word/2010/wordprocessingInk" xmlns:wne="http://schemas.microsoft.com/office/word/2006/wordml" xmlns:wps="http://schemas.microsoft.com/office/word/2010/wordprocessingShape" mc:Ignorable="w14 w15 w16se w16cid wp14">
-  <w:abstractNum w:abstractNumId="0" w15:restartNumberingAfterBreak="0">
+<w:numbering xmlns:wpc="http://schemas.microsoft.com/office/word/2010/wordprocessingCanvas" xmlns:mc="http://schemas.openxmlformats.org/markup-compatibility/2006" xmlns:o="urn:schemas-microsoft-com:office:office" xmlns:r="http://schemas.openxmlformats.org/officeDocument/2006/relationships" xmlns:m="http://schemas.openxmlformats.org/officeDocument/2006/math" xmlns:v="urn:schemas-microsoft-com:vml" xmlns:wp14="http://schemas.microsoft.com/office/word/2010/wordprocessingDrawing" xmlns:wp="http://schemas.openxmlformats.org/drawingml/2006/wordprocessingDrawing" xmlns:w10="urn:schemas-microsoft-com:office:word" xmlns:w="http://schemas.openxmlformats.org/wordprocessingml/2006/main" xmlns:w14="http://schemas.microsoft.com/office/word/2010/wordml" xmlns:w15="http://schemas.microsoft.com/office/word/2012/wordml" xmlns:wpg="http://schemas.microsoft.com/office/word/2010/wordprocessingGroup" xmlns:wpi="http://schemas.microsoft.com/office/word/2010/wordprocessingInk" xmlns:wne="http://schemas.microsoft.com/office/word/2006/wordml" xmlns:wps="http://schemas.microsoft.com/office/word/2010/wordprocessingShape" mc:Ignorable="w14 w15 wp14">
+  <w:abstractNum w:abstractNumId="0">
     <w:nsid w:val="FFFFFF89"/>
     <w:multiLevelType w:val="singleLevel"/>
     <w:tmpl w:val="05B8C0C2"/>
     <w:lvl w:ilvl="0">
       <w:start w:val="1"/>
       <w:numFmt w:val="bullet"/>
-      <w:pStyle w:val="ListBullet"/>
+      <w:pStyle w:val="a"/>
       <w:lvlText w:val=""/>
       <w:lvlJc w:val="left"/>
       <w:pPr>
@@ -4915,7 +4823,7 @@
       </w:rPr>
     </w:lvl>
   </w:abstractNum>
-  <w:abstractNum w:abstractNumId="1" w15:restartNumberingAfterBreak="0">
+  <w:abstractNum w:abstractNumId="1">
     <w:nsid w:val="0F6F4AD5"/>
     <w:multiLevelType w:val="hybridMultilevel"/>
     <w:tmpl w:val="0CDA4E54"/>
@@ -5028,7 +4936,7 @@
       </w:rPr>
     </w:lvl>
   </w:abstractNum>
-  <w:abstractNum w:abstractNumId="2" w15:restartNumberingAfterBreak="0">
+  <w:abstractNum w:abstractNumId="2">
     <w:nsid w:val="244D44BC"/>
     <w:multiLevelType w:val="multilevel"/>
     <w:tmpl w:val="4704C298"/>
@@ -5141,7 +5049,7 @@
       </w:rPr>
     </w:lvl>
   </w:abstractNum>
-  <w:abstractNum w:abstractNumId="3" w15:restartNumberingAfterBreak="0">
+  <w:abstractNum w:abstractNumId="3">
     <w:nsid w:val="25A30B8A"/>
     <w:multiLevelType w:val="multilevel"/>
     <w:tmpl w:val="C8E44790"/>
@@ -5254,7 +5162,7 @@
       </w:rPr>
     </w:lvl>
   </w:abstractNum>
-  <w:abstractNum w:abstractNumId="4" w15:restartNumberingAfterBreak="0">
+  <w:abstractNum w:abstractNumId="4">
     <w:nsid w:val="2B157FEA"/>
     <w:multiLevelType w:val="hybridMultilevel"/>
     <w:tmpl w:val="FDFE7CAC"/>
@@ -5340,7 +5248,7 @@
       </w:pPr>
     </w:lvl>
   </w:abstractNum>
-  <w:abstractNum w:abstractNumId="5" w15:restartNumberingAfterBreak="0">
+  <w:abstractNum w:abstractNumId="5">
     <w:nsid w:val="33980285"/>
     <w:multiLevelType w:val="multilevel"/>
     <w:tmpl w:val="8AFEC326"/>
@@ -5453,7 +5361,7 @@
       </w:rPr>
     </w:lvl>
   </w:abstractNum>
-  <w:abstractNum w:abstractNumId="6" w15:restartNumberingAfterBreak="0">
+  <w:abstractNum w:abstractNumId="6">
     <w:nsid w:val="34ED1E34"/>
     <w:multiLevelType w:val="multilevel"/>
     <w:tmpl w:val="E99C9470"/>
@@ -5566,7 +5474,7 @@
       </w:rPr>
     </w:lvl>
   </w:abstractNum>
-  <w:abstractNum w:abstractNumId="7" w15:restartNumberingAfterBreak="0">
+  <w:abstractNum w:abstractNumId="7">
     <w:nsid w:val="503E1EF9"/>
     <w:multiLevelType w:val="multilevel"/>
     <w:tmpl w:val="FCE2FF8A"/>
@@ -5679,7 +5587,7 @@
       </w:rPr>
     </w:lvl>
   </w:abstractNum>
-  <w:abstractNum w:abstractNumId="8" w15:restartNumberingAfterBreak="0">
+  <w:abstractNum w:abstractNumId="8">
     <w:nsid w:val="593215C8"/>
     <w:multiLevelType w:val="multilevel"/>
     <w:tmpl w:val="98AC8686"/>
@@ -5792,7 +5700,7 @@
       </w:rPr>
     </w:lvl>
   </w:abstractNum>
-  <w:abstractNum w:abstractNumId="9" w15:restartNumberingAfterBreak="0">
+  <w:abstractNum w:abstractNumId="9">
     <w:nsid w:val="612C1D09"/>
     <w:multiLevelType w:val="multilevel"/>
     <w:tmpl w:val="034A8164"/>
@@ -5905,7 +5813,7 @@
       </w:rPr>
     </w:lvl>
   </w:abstractNum>
-  <w:abstractNum w:abstractNumId="10" w15:restartNumberingAfterBreak="0">
+  <w:abstractNum w:abstractNumId="10">
     <w:nsid w:val="6D424460"/>
     <w:multiLevelType w:val="multilevel"/>
     <w:tmpl w:val="961400BA"/>
@@ -6018,7 +5926,7 @@
       </w:rPr>
     </w:lvl>
   </w:abstractNum>
-  <w:abstractNum w:abstractNumId="11" w15:restartNumberingAfterBreak="0">
+  <w:abstractNum w:abstractNumId="11">
     <w:nsid w:val="78B33158"/>
     <w:multiLevelType w:val="multilevel"/>
     <w:tmpl w:val="0409001D"/>
@@ -6104,7 +6012,7 @@
       </w:pPr>
     </w:lvl>
   </w:abstractNum>
-  <w:abstractNum w:abstractNumId="12" w15:restartNumberingAfterBreak="0">
+  <w:abstractNum w:abstractNumId="12">
     <w:nsid w:val="7A276E76"/>
     <w:multiLevelType w:val="multilevel"/>
     <w:tmpl w:val="C5947A04"/>
@@ -6217,7 +6125,7 @@
       </w:rPr>
     </w:lvl>
   </w:abstractNum>
-  <w:abstractNum w:abstractNumId="13" w15:restartNumberingAfterBreak="0">
+  <w:abstractNum w:abstractNumId="13">
     <w:nsid w:val="7D7128FF"/>
     <w:multiLevelType w:val="multilevel"/>
     <w:tmpl w:val="034A8164"/>
@@ -6376,7 +6284,7 @@
 </file>
 
 <file path=word/styles.xml><?xml version="1.0" encoding="utf-8"?>
-<w:styles xmlns:mc="http://schemas.openxmlformats.org/markup-compatibility/2006" xmlns:r="http://schemas.openxmlformats.org/officeDocument/2006/relationships" xmlns:w="http://schemas.openxmlformats.org/wordprocessingml/2006/main" xmlns:w14="http://schemas.microsoft.com/office/word/2010/wordml" xmlns:w15="http://schemas.microsoft.com/office/word/2012/wordml" xmlns:w16cid="http://schemas.microsoft.com/office/word/2016/wordml/cid" xmlns:w16se="http://schemas.microsoft.com/office/word/2015/wordml/symex" mc:Ignorable="w14 w15 w16se w16cid">
+<w:styles xmlns:mc="http://schemas.openxmlformats.org/markup-compatibility/2006" xmlns:r="http://schemas.openxmlformats.org/officeDocument/2006/relationships" xmlns:w="http://schemas.openxmlformats.org/wordprocessingml/2006/main" xmlns:w14="http://schemas.microsoft.com/office/word/2010/wordml" xmlns:w15="http://schemas.microsoft.com/office/word/2012/wordml" mc:Ignorable="w14 w15">
   <w:docDefaults>
     <w:rPrDefault>
       <w:rPr>
@@ -6392,7 +6300,7 @@
       </w:pPr>
     </w:pPrDefault>
   </w:docDefaults>
-  <w:latentStyles w:defLockedState="0" w:defUIPriority="99" w:defSemiHidden="0" w:defUnhideWhenUsed="0" w:defQFormat="0" w:count="375">
+  <w:latentStyles w:defLockedState="0" w:defUIPriority="99" w:defSemiHidden="0" w:defUnhideWhenUsed="0" w:defQFormat="0" w:count="371">
     <w:lsdException w:name="Normal" w:uiPriority="0" w:qFormat="1"/>
     <w:lsdException w:name="heading 1" w:uiPriority="9" w:qFormat="1"/>
     <w:lsdException w:name="heading 2" w:semiHidden="1" w:uiPriority="9" w:unhideWhenUsed="1" w:qFormat="1"/>
@@ -6764,18 +6672,14 @@
     <w:lsdException w:name="List Table 5 Dark Accent 6" w:uiPriority="50"/>
     <w:lsdException w:name="List Table 6 Colorful Accent 6" w:uiPriority="51"/>
     <w:lsdException w:name="List Table 7 Colorful Accent 6" w:uiPriority="52"/>
-    <w:lsdException w:name="Mention" w:semiHidden="1" w:unhideWhenUsed="1"/>
-    <w:lsdException w:name="Smart Hyperlink" w:semiHidden="1" w:unhideWhenUsed="1"/>
-    <w:lsdException w:name="Hashtag" w:semiHidden="1" w:unhideWhenUsed="1"/>
-    <w:lsdException w:name="Unresolved Mention" w:semiHidden="1" w:unhideWhenUsed="1"/>
   </w:latentStyles>
-  <w:style w:type="paragraph" w:default="1" w:styleId="Normal">
+  <w:style w:type="paragraph" w:default="1" w:styleId="a0">
     <w:name w:val="Normal"/>
   </w:style>
-  <w:style w:type="paragraph" w:styleId="Heading1">
+  <w:style w:type="paragraph" w:styleId="1">
     <w:name w:val="heading 1"/>
-    <w:basedOn w:val="Normal"/>
-    <w:next w:val="Normal"/>
+    <w:basedOn w:val="a0"/>
+    <w:next w:val="a0"/>
     <w:pPr>
       <w:keepNext/>
       <w:keepLines/>
@@ -6788,10 +6692,10 @@
       <w:sz w:val="32"/>
     </w:rPr>
   </w:style>
-  <w:style w:type="paragraph" w:styleId="Heading2">
+  <w:style w:type="paragraph" w:styleId="2">
     <w:name w:val="heading 2"/>
-    <w:basedOn w:val="Normal"/>
-    <w:next w:val="Normal"/>
+    <w:basedOn w:val="a0"/>
+    <w:next w:val="a0"/>
     <w:pPr>
       <w:keepNext/>
       <w:keepLines/>
@@ -6805,10 +6709,10 @@
       <w:sz w:val="26"/>
     </w:rPr>
   </w:style>
-  <w:style w:type="paragraph" w:styleId="Heading3">
+  <w:style w:type="paragraph" w:styleId="3">
     <w:name w:val="heading 3"/>
-    <w:basedOn w:val="Normal"/>
-    <w:next w:val="Normal"/>
+    <w:basedOn w:val="a0"/>
+    <w:next w:val="a0"/>
     <w:pPr>
       <w:keepNext/>
       <w:keepLines/>
@@ -6823,10 +6727,10 @@
       <w:sz w:val="24"/>
     </w:rPr>
   </w:style>
-  <w:style w:type="paragraph" w:styleId="Heading4">
+  <w:style w:type="paragraph" w:styleId="4">
     <w:name w:val="heading 4"/>
-    <w:basedOn w:val="Normal"/>
-    <w:next w:val="Normal"/>
+    <w:basedOn w:val="a0"/>
+    <w:next w:val="a0"/>
     <w:pPr>
       <w:keepNext/>
       <w:keepLines/>
@@ -6840,10 +6744,10 @@
       <w:u w:val="single"/>
     </w:rPr>
   </w:style>
-  <w:style w:type="paragraph" w:styleId="Heading5">
+  <w:style w:type="paragraph" w:styleId="5">
     <w:name w:val="heading 5"/>
-    <w:basedOn w:val="Normal"/>
-    <w:next w:val="Normal"/>
+    <w:basedOn w:val="a0"/>
+    <w:next w:val="a0"/>
     <w:pPr>
       <w:keepNext/>
       <w:keepLines/>
@@ -6856,10 +6760,10 @@
       <w:color w:val="666666"/>
     </w:rPr>
   </w:style>
-  <w:style w:type="paragraph" w:styleId="Heading6">
+  <w:style w:type="paragraph" w:styleId="6">
     <w:name w:val="heading 6"/>
-    <w:basedOn w:val="Normal"/>
-    <w:next w:val="Normal"/>
+    <w:basedOn w:val="a0"/>
+    <w:next w:val="a0"/>
     <w:pPr>
       <w:keepNext/>
       <w:keepLines/>
@@ -6873,13 +6777,13 @@
       <w:color w:val="666666"/>
     </w:rPr>
   </w:style>
-  <w:style w:type="character" w:default="1" w:styleId="DefaultParagraphFont">
+  <w:style w:type="character" w:default="1" w:styleId="a1">
     <w:name w:val="Default Paragraph Font"/>
     <w:uiPriority w:val="1"/>
     <w:semiHidden/>
     <w:unhideWhenUsed/>
   </w:style>
-  <w:style w:type="table" w:default="1" w:styleId="TableNormal">
+  <w:style w:type="table" w:default="1" w:styleId="a2">
     <w:name w:val="Normal Table"/>
     <w:uiPriority w:val="99"/>
     <w:semiHidden/>
@@ -6894,16 +6798,16 @@
       </w:tblCellMar>
     </w:tblPr>
   </w:style>
-  <w:style w:type="numbering" w:default="1" w:styleId="NoList">
+  <w:style w:type="numbering" w:default="1" w:styleId="a3">
     <w:name w:val="No List"/>
     <w:uiPriority w:val="99"/>
     <w:semiHidden/>
     <w:unhideWhenUsed/>
   </w:style>
-  <w:style w:type="paragraph" w:styleId="Title">
+  <w:style w:type="paragraph" w:styleId="a4">
     <w:name w:val="Title"/>
-    <w:basedOn w:val="Normal"/>
-    <w:next w:val="Normal"/>
+    <w:basedOn w:val="a0"/>
+    <w:next w:val="a0"/>
     <w:pPr>
       <w:keepNext/>
       <w:keepLines/>
@@ -6914,10 +6818,10 @@
       <w:sz w:val="42"/>
     </w:rPr>
   </w:style>
-  <w:style w:type="paragraph" w:styleId="Subtitle">
+  <w:style w:type="paragraph" w:styleId="a5">
     <w:name w:val="Subtitle"/>
-    <w:basedOn w:val="Normal"/>
-    <w:next w:val="Normal"/>
+    <w:basedOn w:val="a0"/>
+    <w:next w:val="a0"/>
     <w:pPr>
       <w:keepNext/>
       <w:keepLines/>
@@ -6931,18 +6835,25 @@
       <w:sz w:val="26"/>
     </w:rPr>
   </w:style>
-  <w:style w:type="table" w:customStyle="1" w:styleId="a">
-    <w:basedOn w:val="TableNormal"/>
+  <w:style w:type="table" w:customStyle="1" w:styleId="a6">
+    <w:basedOn w:val="a2"/>
     <w:tblPr>
       <w:tblStyleRowBandSize w:val="1"/>
       <w:tblStyleColBandSize w:val="1"/>
+      <w:tblInd w:w="0" w:type="dxa"/>
+      <w:tblCellMar>
+        <w:top w:w="0" w:type="dxa"/>
+        <w:left w:w="108" w:type="dxa"/>
+        <w:bottom w:w="0" w:type="dxa"/>
+        <w:right w:w="108" w:type="dxa"/>
+      </w:tblCellMar>
     </w:tblPr>
   </w:style>
-  <w:style w:type="paragraph" w:styleId="IntenseQuote">
+  <w:style w:type="paragraph" w:styleId="a7">
     <w:name w:val="Intense Quote"/>
-    <w:basedOn w:val="Normal"/>
-    <w:next w:val="Normal"/>
-    <w:link w:val="IntenseQuoteChar"/>
+    <w:basedOn w:val="a0"/>
+    <w:next w:val="a0"/>
+    <w:link w:val="a8"/>
     <w:uiPriority w:val="30"/>
     <w:qFormat/>
     <w:rsid w:val="00EE5789"/>
@@ -6961,10 +6872,10 @@
       <w:color w:val="5B9BD5" w:themeColor="accent1"/>
     </w:rPr>
   </w:style>
-  <w:style w:type="character" w:customStyle="1" w:styleId="IntenseQuoteChar">
-    <w:name w:val="Intense Quote Char"/>
-    <w:basedOn w:val="DefaultParagraphFont"/>
-    <w:link w:val="IntenseQuote"/>
+  <w:style w:type="character" w:customStyle="1" w:styleId="a8">
+    <w:name w:val="ציטוט חזק תו"/>
+    <w:basedOn w:val="a1"/>
+    <w:link w:val="a7"/>
     <w:uiPriority w:val="30"/>
     <w:rsid w:val="00EE5789"/>
     <w:rPr>
@@ -6973,9 +6884,9 @@
       <w:color w:val="5B9BD5" w:themeColor="accent1"/>
     </w:rPr>
   </w:style>
-  <w:style w:type="character" w:styleId="IntenseReference">
+  <w:style w:type="character" w:styleId="a9">
     <w:name w:val="Intense Reference"/>
-    <w:basedOn w:val="DefaultParagraphFont"/>
+    <w:basedOn w:val="a1"/>
     <w:uiPriority w:val="32"/>
     <w:qFormat/>
     <w:rsid w:val="00EE5789"/>
@@ -6987,11 +6898,11 @@
       <w:spacing w:val="5"/>
     </w:rPr>
   </w:style>
-  <w:style w:type="paragraph" w:styleId="Quote">
+  <w:style w:type="paragraph" w:styleId="aa">
     <w:name w:val="Quote"/>
-    <w:basedOn w:val="Normal"/>
-    <w:next w:val="Normal"/>
-    <w:link w:val="QuoteChar"/>
+    <w:basedOn w:val="a0"/>
+    <w:next w:val="a0"/>
+    <w:link w:val="ab"/>
     <w:uiPriority w:val="29"/>
     <w:qFormat/>
     <w:rsid w:val="006C58B2"/>
@@ -7006,10 +6917,10 @@
       <w:color w:val="404040" w:themeColor="text1" w:themeTint="BF"/>
     </w:rPr>
   </w:style>
-  <w:style w:type="character" w:customStyle="1" w:styleId="QuoteChar">
-    <w:name w:val="Quote Char"/>
-    <w:basedOn w:val="DefaultParagraphFont"/>
-    <w:link w:val="Quote"/>
+  <w:style w:type="character" w:customStyle="1" w:styleId="ab">
+    <w:name w:val="ציטוט תו"/>
+    <w:basedOn w:val="a1"/>
+    <w:link w:val="aa"/>
     <w:uiPriority w:val="29"/>
     <w:rsid w:val="006C58B2"/>
     <w:rPr>
@@ -7018,9 +6929,9 @@
       <w:color w:val="404040" w:themeColor="text1" w:themeTint="BF"/>
     </w:rPr>
   </w:style>
-  <w:style w:type="character" w:styleId="SubtleEmphasis">
+  <w:style w:type="character" w:styleId="ac">
     <w:name w:val="Subtle Emphasis"/>
-    <w:basedOn w:val="DefaultParagraphFont"/>
+    <w:basedOn w:val="a1"/>
     <w:uiPriority w:val="19"/>
     <w:qFormat/>
     <w:rsid w:val="006C58B2"/>
@@ -7030,10 +6941,10 @@
       <w:color w:val="404040" w:themeColor="text1" w:themeTint="BF"/>
     </w:rPr>
   </w:style>
-  <w:style w:type="paragraph" w:styleId="Header">
+  <w:style w:type="paragraph" w:styleId="ad">
     <w:name w:val="header"/>
-    <w:basedOn w:val="Normal"/>
-    <w:link w:val="HeaderChar"/>
+    <w:basedOn w:val="a0"/>
+    <w:link w:val="ae"/>
     <w:uiPriority w:val="99"/>
     <w:unhideWhenUsed/>
     <w:rsid w:val="00E8766D"/>
@@ -7045,17 +6956,17 @@
       <w:spacing w:line="240" w:lineRule="auto"/>
     </w:pPr>
   </w:style>
-  <w:style w:type="character" w:customStyle="1" w:styleId="HeaderChar">
-    <w:name w:val="Header Char"/>
-    <w:basedOn w:val="DefaultParagraphFont"/>
-    <w:link w:val="Header"/>
+  <w:style w:type="character" w:customStyle="1" w:styleId="ae">
+    <w:name w:val="כותרת עליונה תו"/>
+    <w:basedOn w:val="a1"/>
+    <w:link w:val="ad"/>
     <w:uiPriority w:val="99"/>
     <w:rsid w:val="00E8766D"/>
   </w:style>
-  <w:style w:type="paragraph" w:styleId="Footer">
+  <w:style w:type="paragraph" w:styleId="af">
     <w:name w:val="footer"/>
-    <w:basedOn w:val="Normal"/>
-    <w:link w:val="FooterChar"/>
+    <w:basedOn w:val="a0"/>
+    <w:link w:val="af0"/>
     <w:uiPriority w:val="99"/>
     <w:unhideWhenUsed/>
     <w:rsid w:val="00E8766D"/>
@@ -7067,16 +6978,16 @@
       <w:spacing w:line="240" w:lineRule="auto"/>
     </w:pPr>
   </w:style>
-  <w:style w:type="character" w:customStyle="1" w:styleId="FooterChar">
-    <w:name w:val="Footer Char"/>
-    <w:basedOn w:val="DefaultParagraphFont"/>
-    <w:link w:val="Footer"/>
+  <w:style w:type="character" w:customStyle="1" w:styleId="af0">
+    <w:name w:val="כותרת תחתונה תו"/>
+    <w:basedOn w:val="a1"/>
+    <w:link w:val="af"/>
     <w:uiPriority w:val="99"/>
     <w:rsid w:val="00E8766D"/>
   </w:style>
-  <w:style w:type="paragraph" w:styleId="ListBullet">
+  <w:style w:type="paragraph" w:styleId="a">
     <w:name w:val="List Bullet"/>
-    <w:basedOn w:val="Normal"/>
+    <w:basedOn w:val="a0"/>
     <w:uiPriority w:val="99"/>
     <w:unhideWhenUsed/>
     <w:rsid w:val="002105BC"/>
@@ -7087,9 +6998,9 @@
       <w:contextualSpacing/>
     </w:pPr>
   </w:style>
-  <w:style w:type="paragraph" w:styleId="ListParagraph">
+  <w:style w:type="paragraph" w:styleId="af1">
     <w:name w:val="List Paragraph"/>
-    <w:basedOn w:val="Normal"/>
+    <w:basedOn w:val="a0"/>
     <w:uiPriority w:val="34"/>
     <w:qFormat/>
     <w:rsid w:val="00ED671D"/>

</xml_diff>